<commit_message>
stitched image 1 to 5 rather than 5 to 1
</commit_message>
<xml_diff>
--- a/Report/190338C_a02.docx
+++ b/Report/190338C_a02.docx
@@ -1591,17 +1591,7 @@
           <w:sz w:val="15"/>
           <w:szCs w:val="15"/>
         </w:rPr>
-        <w:t xml:space="preserve"> </w:t>
-      </w:r>
-      <w:proofErr w:type="gramStart"/>
-      <w:r>
-        <w:rPr>
-          <w:rFonts w:ascii="Consolas" w:hAnsi="Consolas"/>
-          <w:color w:val="000000"/>
-          <w:sz w:val="15"/>
-          <w:szCs w:val="15"/>
-        </w:rPr>
-        <w:t>X</w:t>
+        <w:t xml:space="preserve"> X</w:t>
       </w:r>
       <w:r>
         <w:rPr>
@@ -1613,7 +1603,6 @@
         <w:t>[</w:t>
       </w:r>
       <w:proofErr w:type="spellStart"/>
-      <w:proofErr w:type="gramEnd"/>
       <w:r>
         <w:rPr>
           <w:rFonts w:ascii="Consolas" w:hAnsi="Consolas"/>
@@ -2046,7 +2035,6 @@
         <w:t xml:space="preserve"> </w:t>
       </w:r>
       <w:proofErr w:type="spellStart"/>
-      <w:proofErr w:type="gramStart"/>
       <w:r>
         <w:rPr>
           <w:rFonts w:ascii="Consolas" w:hAnsi="Consolas"/>
@@ -2072,17 +2060,7 @@
           <w:sz w:val="15"/>
           <w:szCs w:val="15"/>
         </w:rPr>
-        <w:t>array</w:t>
-      </w:r>
-      <w:proofErr w:type="gramEnd"/>
-      <w:r>
-        <w:rPr>
-          <w:rFonts w:ascii="Consolas" w:hAnsi="Consolas"/>
-          <w:color w:val="000000"/>
-          <w:sz w:val="15"/>
-          <w:szCs w:val="15"/>
-        </w:rPr>
-        <w:t>_equal</w:t>
+        <w:t>array_equal</w:t>
       </w:r>
       <w:proofErr w:type="spellEnd"/>
       <w:r>
@@ -2210,7 +2188,6 @@
         <w:t xml:space="preserve"> </w:t>
       </w:r>
       <w:proofErr w:type="spellStart"/>
-      <w:proofErr w:type="gramStart"/>
       <w:r>
         <w:rPr>
           <w:rFonts w:ascii="Consolas" w:hAnsi="Consolas"/>
@@ -2236,17 +2213,7 @@
           <w:sz w:val="15"/>
           <w:szCs w:val="15"/>
         </w:rPr>
-        <w:t>array</w:t>
-      </w:r>
-      <w:proofErr w:type="gramEnd"/>
-      <w:r>
-        <w:rPr>
-          <w:rFonts w:ascii="Consolas" w:hAnsi="Consolas"/>
-          <w:color w:val="000000"/>
-          <w:sz w:val="15"/>
-          <w:szCs w:val="15"/>
-        </w:rPr>
-        <w:t>_equal</w:t>
+        <w:t>array_equal</w:t>
       </w:r>
       <w:proofErr w:type="spellEnd"/>
       <w:r>
@@ -2362,17 +2329,7 @@
           <w:sz w:val="15"/>
           <w:szCs w:val="15"/>
         </w:rPr>
-        <w:t xml:space="preserve"> </w:t>
-      </w:r>
-      <w:proofErr w:type="gramStart"/>
-      <w:r>
-        <w:rPr>
-          <w:rFonts w:ascii="Consolas" w:hAnsi="Consolas"/>
-          <w:color w:val="000000"/>
-          <w:sz w:val="15"/>
-          <w:szCs w:val="15"/>
-        </w:rPr>
-        <w:t>X</w:t>
+        <w:t xml:space="preserve"> X</w:t>
       </w:r>
       <w:r>
         <w:rPr>
@@ -2384,7 +2341,6 @@
         <w:t>[</w:t>
       </w:r>
       <w:proofErr w:type="spellStart"/>
-      <w:proofErr w:type="gramEnd"/>
       <w:r>
         <w:rPr>
           <w:rFonts w:ascii="Consolas" w:hAnsi="Consolas"/>
@@ -2911,7 +2867,6 @@
         </w:rPr>
         <w:t>(</w:t>
       </w:r>
-      <w:proofErr w:type="gramStart"/>
       <w:r>
         <w:rPr>
           <w:rFonts w:ascii="Consolas" w:hAnsi="Consolas"/>
@@ -2930,7 +2885,6 @@
         </w:rPr>
         <w:t>[</w:t>
       </w:r>
-      <w:proofErr w:type="gramEnd"/>
       <w:r>
         <w:rPr>
           <w:rFonts w:ascii="Consolas" w:hAnsi="Consolas"/>
@@ -3298,17 +3252,7 @@
           <w:sz w:val="15"/>
           <w:szCs w:val="15"/>
         </w:rPr>
-        <w:t>get_inlier_</w:t>
-      </w:r>
-      <w:proofErr w:type="gramStart"/>
-      <w:r>
-        <w:rPr>
-          <w:rFonts w:ascii="Consolas" w:hAnsi="Consolas"/>
-          <w:color w:val="000000"/>
-          <w:sz w:val="15"/>
-          <w:szCs w:val="15"/>
-        </w:rPr>
-        <w:t>count</w:t>
+        <w:t>get_inlier_count</w:t>
       </w:r>
       <w:proofErr w:type="spellEnd"/>
       <w:r>
@@ -3320,7 +3264,6 @@
         </w:rPr>
         <w:t>(</w:t>
       </w:r>
-      <w:proofErr w:type="gramEnd"/>
       <w:r>
         <w:rPr>
           <w:rFonts w:ascii="Consolas" w:hAnsi="Consolas"/>
@@ -3608,7 +3551,6 @@
         <w:t xml:space="preserve"> </w:t>
       </w:r>
       <w:proofErr w:type="spellStart"/>
-      <w:proofErr w:type="gramStart"/>
       <w:r>
         <w:rPr>
           <w:rFonts w:ascii="Consolas" w:hAnsi="Consolas"/>
@@ -3637,7 +3579,6 @@
         <w:t>Circle</w:t>
       </w:r>
       <w:proofErr w:type="spellEnd"/>
-      <w:proofErr w:type="gramEnd"/>
       <w:r>
         <w:rPr>
           <w:rFonts w:ascii="Consolas" w:hAnsi="Consolas"/>
@@ -5596,16 +5537,16 @@
           <w:szCs w:val="22"/>
         </w:rPr>
         <w:drawing>
-          <wp:anchor distT="0" distB="0" distL="114300" distR="114300" simplePos="0" relativeHeight="251664384" behindDoc="1" locked="0" layoutInCell="1" allowOverlap="1" wp14:anchorId="46C1F33E" wp14:editId="2EC6C997">
+          <wp:anchor distT="0" distB="0" distL="114300" distR="114300" simplePos="0" relativeHeight="251664384" behindDoc="1" locked="0" layoutInCell="1" allowOverlap="1" wp14:anchorId="46C1F33E" wp14:editId="3130EABA">
             <wp:simplePos x="0" y="0"/>
             <wp:positionH relativeFrom="margin">
               <wp:align>center</wp:align>
             </wp:positionH>
             <wp:positionV relativeFrom="paragraph">
-              <wp:posOffset>275022</wp:posOffset>
+              <wp:posOffset>274955</wp:posOffset>
             </wp:positionV>
-            <wp:extent cx="4464685" cy="1945640"/>
-            <wp:effectExtent l="12700" t="12700" r="18415" b="10160"/>
+            <wp:extent cx="4014470" cy="1749425"/>
+            <wp:effectExtent l="12700" t="12700" r="11430" b="15875"/>
             <wp:wrapTopAndBottom/>
             <wp:docPr id="12" name="Picture 12" descr="A map of a city&#10;&#10;Description automatically generated with medium confidence"/>
             <wp:cNvGraphicFramePr>
@@ -5633,7 +5574,7 @@
                   <pic:spPr>
                     <a:xfrm>
                       <a:off x="0" y="0"/>
-                      <a:ext cx="4464685" cy="1945640"/>
+                      <a:ext cx="4014470" cy="1749425"/>
                     </a:xfrm>
                     <a:prstGeom prst="rect">
                       <a:avLst/>
@@ -5720,97 +5661,22 @@
       </w:pPr>
       <w:r>
         <w:rPr>
-          <w:sz w:val="22"/>
-          <w:szCs w:val="22"/>
-        </w:rPr>
-        <w:t xml:space="preserve">The number of </w:t>
-      </w:r>
-      <w:r>
-        <w:rPr>
-          <w:sz w:val="22"/>
-          <w:szCs w:val="22"/>
-        </w:rPr>
-        <w:t xml:space="preserve">good sift feature matches between image 1 and image 5 were not sufficient due to the </w:t>
-      </w:r>
-      <w:r>
-        <w:rPr>
-          <w:sz w:val="22"/>
-          <w:szCs w:val="22"/>
-        </w:rPr>
-        <w:t>significant perspective difference between the images.</w:t>
-      </w:r>
-      <w:r>
-        <w:rPr>
-          <w:sz w:val="22"/>
-          <w:szCs w:val="22"/>
-        </w:rPr>
-        <w:t xml:space="preserve"> Therefore, </w:t>
-      </w:r>
-      <w:proofErr w:type="spellStart"/>
-      <w:r>
-        <w:rPr>
-          <w:sz w:val="22"/>
-          <w:szCs w:val="22"/>
-        </w:rPr>
-        <w:t>homographies</w:t>
-      </w:r>
-      <w:proofErr w:type="spellEnd"/>
-      <w:r>
-        <w:rPr>
-          <w:sz w:val="22"/>
-          <w:szCs w:val="22"/>
-        </w:rPr>
-        <w:t xml:space="preserve"> between </w:t>
-      </w:r>
-      <w:r>
-        <w:rPr>
-          <w:sz w:val="22"/>
-          <w:szCs w:val="22"/>
-        </w:rPr>
-        <w:t xml:space="preserve">consecutive images were computed via the RANSAC algorithm and they were multiplied together to obtain the </w:t>
-      </w:r>
-      <w:proofErr w:type="spellStart"/>
-      <w:r>
-        <w:rPr>
-          <w:sz w:val="22"/>
-          <w:szCs w:val="22"/>
-        </w:rPr>
-        <w:t>homography</w:t>
-      </w:r>
-      <w:proofErr w:type="spellEnd"/>
-      <w:r>
-        <w:rPr>
-          <w:sz w:val="22"/>
-          <w:szCs w:val="22"/>
-        </w:rPr>
-        <w:t xml:space="preserve"> from image 1 to 5.</w:t>
-      </w:r>
-    </w:p>
-    <w:p>
-      <w:pPr>
-        <w:rPr>
-          <w:sz w:val="22"/>
-          <w:szCs w:val="22"/>
-        </w:rPr>
-      </w:pPr>
-    </w:p>
-    <w:p>
-      <w:pPr>
-        <w:rPr>
-          <w:sz w:val="22"/>
-          <w:szCs w:val="22"/>
-        </w:rPr>
-      </w:pPr>
-      <w:r>
-        <w:rPr>
           <w:noProof/>
           <w:sz w:val="22"/>
           <w:szCs w:val="22"/>
         </w:rPr>
         <w:drawing>
-          <wp:inline distT="0" distB="0" distL="0" distR="0" wp14:anchorId="3650D809" wp14:editId="17377573">
-            <wp:extent cx="5943600" cy="1762172"/>
-            <wp:effectExtent l="12700" t="12700" r="12700" b="15875"/>
+          <wp:anchor distT="0" distB="0" distL="114300" distR="114300" simplePos="0" relativeHeight="251665408" behindDoc="0" locked="0" layoutInCell="1" allowOverlap="1" wp14:anchorId="3650D809" wp14:editId="233B3759">
+            <wp:simplePos x="0" y="0"/>
+            <wp:positionH relativeFrom="margin">
+              <wp:align>center</wp:align>
+            </wp:positionH>
+            <wp:positionV relativeFrom="paragraph">
+              <wp:posOffset>807085</wp:posOffset>
+            </wp:positionV>
+            <wp:extent cx="4150360" cy="1842135"/>
+            <wp:effectExtent l="12700" t="12700" r="15240" b="12065"/>
+            <wp:wrapTopAndBottom/>
             <wp:docPr id="13" name="Picture 13"/>
             <wp:cNvGraphicFramePr>
               <a:graphicFrameLocks xmlns:a="http://schemas.openxmlformats.org/drawingml/2006/main" noChangeAspect="1"/>
@@ -5837,7 +5703,7 @@
                   <pic:spPr>
                     <a:xfrm>
                       <a:off x="0" y="0"/>
-                      <a:ext cx="5943600" cy="1762172"/>
+                      <a:ext cx="4150360" cy="1842135"/>
                     </a:xfrm>
                     <a:prstGeom prst="rect">
                       <a:avLst/>
@@ -5851,8 +5717,81 @@
                 </pic:pic>
               </a:graphicData>
             </a:graphic>
-          </wp:inline>
+            <wp14:sizeRelH relativeFrom="page">
+              <wp14:pctWidth>0</wp14:pctWidth>
+            </wp14:sizeRelH>
+            <wp14:sizeRelV relativeFrom="page">
+              <wp14:pctHeight>0</wp14:pctHeight>
+            </wp14:sizeRelV>
+          </wp:anchor>
         </w:drawing>
+      </w:r>
+      <w:r>
+        <w:rPr>
+          <w:sz w:val="22"/>
+          <w:szCs w:val="22"/>
+        </w:rPr>
+        <w:t xml:space="preserve">The number of </w:t>
+      </w:r>
+      <w:r>
+        <w:rPr>
+          <w:sz w:val="22"/>
+          <w:szCs w:val="22"/>
+        </w:rPr>
+        <w:t xml:space="preserve">good sift feature matches between image 1 and image 5 were not sufficient due to the </w:t>
+      </w:r>
+      <w:r>
+        <w:rPr>
+          <w:sz w:val="22"/>
+          <w:szCs w:val="22"/>
+        </w:rPr>
+        <w:t>significant perspective difference between the images.</w:t>
+      </w:r>
+      <w:r>
+        <w:rPr>
+          <w:sz w:val="22"/>
+          <w:szCs w:val="22"/>
+        </w:rPr>
+        <w:t xml:space="preserve"> Therefore, </w:t>
+      </w:r>
+      <w:proofErr w:type="spellStart"/>
+      <w:r>
+        <w:rPr>
+          <w:sz w:val="22"/>
+          <w:szCs w:val="22"/>
+        </w:rPr>
+        <w:t>homographies</w:t>
+      </w:r>
+      <w:proofErr w:type="spellEnd"/>
+      <w:r>
+        <w:rPr>
+          <w:sz w:val="22"/>
+          <w:szCs w:val="22"/>
+        </w:rPr>
+        <w:t xml:space="preserve"> between </w:t>
+      </w:r>
+      <w:r>
+        <w:rPr>
+          <w:sz w:val="22"/>
+          <w:szCs w:val="22"/>
+        </w:rPr>
+        <w:t xml:space="preserve">consecutive images were computed via the RANSAC algorithm and they were multiplied together to obtain the </w:t>
+      </w:r>
+      <w:proofErr w:type="spellStart"/>
+      <w:r>
+        <w:rPr>
+          <w:sz w:val="22"/>
+          <w:szCs w:val="22"/>
+        </w:rPr>
+        <w:t>homography</w:t>
+      </w:r>
+      <w:proofErr w:type="spellEnd"/>
+      <w:r>
+        <w:rPr>
+          <w:sz w:val="22"/>
+          <w:szCs w:val="22"/>
+        </w:rPr>
+        <w:t xml:space="preserve"> from image 1 to 5.</w:t>
       </w:r>
     </w:p>
     <w:p>
@@ -6229,6 +6168,7 @@
                     <w:rPr>
                       <w:rFonts w:ascii="Cambria Math" w:eastAsiaTheme="minorHAnsi" w:hAnsi="Cambria Math"/>
                       <w:i/>
+                      <w:color w:val="000000" w:themeColor="text1"/>
                       <w:sz w:val="18"/>
                       <w:szCs w:val="18"/>
                       <w:lang w:val="en-GB" w:eastAsia="en-US"/>
@@ -6242,12 +6182,13 @@
                         <m:sty m:val="p"/>
                       </m:rPr>
                       <w:rPr>
-                        <w:rFonts w:ascii="Cambria Math" w:hAnsi="Cambria Math" w:cs="Menlo"/>
+                        <w:rFonts w:ascii="Cambria Math" w:eastAsiaTheme="minorHAnsi" w:hAnsi="Cambria Math" w:cs="Menlo"/>
                         <w:color w:val="000000" w:themeColor="text1"/>
                         <w:sz w:val="18"/>
                         <w:szCs w:val="18"/>
+                        <w:lang w:val="en-GB" w:eastAsia="en-US"/>
                       </w:rPr>
-                      <m:t>8.27212794e-11</m:t>
+                      <m:t>-8.26294829e-11</m:t>
                     </m:r>
                   </m:e>
                   <m:e>
@@ -6256,12 +6197,13 @@
                         <m:sty m:val="p"/>
                       </m:rPr>
                       <w:rPr>
-                        <w:rFonts w:ascii="Cambria Math" w:hAnsi="Cambria Math" w:cs="Menlo"/>
+                        <w:rFonts w:ascii="Cambria Math" w:eastAsiaTheme="minorHAnsi" w:hAnsi="Cambria Math" w:cs="Menlo"/>
                         <w:color w:val="000000" w:themeColor="text1"/>
                         <w:sz w:val="18"/>
                         <w:szCs w:val="18"/>
+                        <w:lang w:val="en-GB" w:eastAsia="en-US"/>
                       </w:rPr>
-                      <m:t>6.71870717e-12</m:t>
+                      <m:t>-7.36342863e-12</m:t>
                     </m:r>
                   </m:e>
                   <m:e>
@@ -6270,12 +6212,13 @@
                         <m:sty m:val="p"/>
                       </m:rPr>
                       <w:rPr>
-                        <w:rFonts w:ascii="Cambria Math" w:hAnsi="Cambria Math" w:cs="Menlo"/>
+                        <w:rFonts w:ascii="Cambria Math" w:eastAsiaTheme="minorHAnsi" w:hAnsi="Cambria Math" w:cs="Menlo"/>
                         <w:color w:val="000000" w:themeColor="text1"/>
                         <w:sz w:val="18"/>
                         <w:szCs w:val="18"/>
+                        <w:lang w:val="en-GB" w:eastAsia="en-US"/>
                       </w:rPr>
-                      <m:t>3.03233982e-08</m:t>
+                      <m:t>-3.02125852e-08</m:t>
                     </m:r>
                   </m:e>
                 </m:mr>
@@ -6286,12 +6229,13 @@
                         <m:sty m:val="p"/>
                       </m:rPr>
                       <w:rPr>
-                        <w:rFonts w:ascii="Cambria Math" w:hAnsi="Cambria Math" w:cs="Menlo"/>
+                        <w:rFonts w:ascii="Cambria Math" w:eastAsiaTheme="minorHAnsi" w:hAnsi="Cambria Math" w:cs="Menlo"/>
                         <w:color w:val="000000" w:themeColor="text1"/>
                         <w:sz w:val="18"/>
                         <w:szCs w:val="18"/>
+                        <w:lang w:val="en-GB" w:eastAsia="en-US"/>
                       </w:rPr>
-                      <m:t>2.90487388e-11</m:t>
+                      <m:t>-2.89865243e-11</m:t>
                     </m:r>
                   </m:e>
                   <m:e>
@@ -6300,12 +6244,13 @@
                         <m:sty m:val="p"/>
                       </m:rPr>
                       <w:rPr>
-                        <w:rFonts w:ascii="Cambria Math" w:hAnsi="Cambria Math" w:cs="Menlo"/>
+                        <w:rFonts w:ascii="Cambria Math" w:eastAsiaTheme="minorHAnsi" w:hAnsi="Cambria Math" w:cs="Menlo"/>
                         <w:color w:val="000000" w:themeColor="text1"/>
                         <w:sz w:val="18"/>
                         <w:szCs w:val="18"/>
+                        <w:lang w:val="en-GB" w:eastAsia="en-US"/>
                       </w:rPr>
-                      <m:t>1.55010572e-10</m:t>
+                      <m:t>-1.54947604e-10</m:t>
                     </m:r>
                   </m:e>
                   <m:e>
@@ -6314,12 +6259,13 @@
                         <m:sty m:val="p"/>
                       </m:rPr>
                       <w:rPr>
-                        <w:rFonts w:ascii="Cambria Math" w:hAnsi="Cambria Math" w:cs="Menlo"/>
+                        <w:rFonts w:ascii="Cambria Math" w:eastAsiaTheme="minorHAnsi" w:hAnsi="Cambria Math" w:cs="Menlo"/>
                         <w:color w:val="000000" w:themeColor="text1"/>
                         <w:sz w:val="18"/>
                         <w:szCs w:val="18"/>
+                        <w:lang w:val="en-GB" w:eastAsia="en-US"/>
                       </w:rPr>
-                      <m:t>-2.96662588e-09</m:t>
+                      <m:t>2.93774066e-09</m:t>
                     </m:r>
                   </m:e>
                 </m:mr>
@@ -6330,12 +6276,13 @@
                         <m:sty m:val="p"/>
                       </m:rPr>
                       <w:rPr>
-                        <w:rFonts w:ascii="Cambria Math" w:hAnsi="Cambria Math" w:cs="Menlo"/>
+                        <w:rFonts w:ascii="Cambria Math" w:eastAsiaTheme="minorHAnsi" w:hAnsi="Cambria Math" w:cs="Menlo"/>
                         <w:color w:val="000000" w:themeColor="text1"/>
                         <w:sz w:val="18"/>
                         <w:szCs w:val="18"/>
+                        <w:lang w:val="en-GB" w:eastAsia="en-US"/>
                       </w:rPr>
-                      <m:t>6.40661394e-14</m:t>
+                      <m:t>-6.36078446e-14</m:t>
                     </m:r>
                   </m:e>
                   <m:e>
@@ -6344,12 +6291,13 @@
                         <m:sty m:val="p"/>
                       </m:rPr>
                       <w:rPr>
-                        <w:rFonts w:ascii="Cambria Math" w:hAnsi="Cambria Math" w:cs="Menlo"/>
+                        <w:rFonts w:ascii="Cambria Math" w:eastAsiaTheme="minorHAnsi" w:hAnsi="Cambria Math" w:cs="Menlo"/>
                         <w:color w:val="000000" w:themeColor="text1"/>
                         <w:sz w:val="18"/>
                         <w:szCs w:val="18"/>
+                        <w:lang w:val="en-GB" w:eastAsia="en-US"/>
                       </w:rPr>
-                      <m:t>-7.10375518e-15</m:t>
+                      <m:t>6.79704232e-15</m:t>
                     </m:r>
                   </m:e>
                   <m:e>
@@ -6358,12 +6306,13 @@
                         <m:sty m:val="p"/>
                       </m:rPr>
                       <w:rPr>
-                        <w:rFonts w:ascii="Cambria Math" w:hAnsi="Cambria Math" w:cs="Menlo"/>
+                        <w:rFonts w:ascii="Cambria Math" w:eastAsiaTheme="minorHAnsi" w:hAnsi="Cambria Math" w:cs="Menlo"/>
                         <w:color w:val="000000" w:themeColor="text1"/>
                         <w:sz w:val="18"/>
                         <w:szCs w:val="18"/>
+                        <w:lang w:val="en-GB" w:eastAsia="en-US"/>
                       </w:rPr>
-                      <m:t>1.35034033e-10</m:t>
+                      <m:t>-1.35094156e-10</m:t>
                     </m:r>
                   </m:e>
                 </m:mr>
@@ -6396,38 +6345,9 @@
         <w:t xml:space="preserve">The drastic difference in the two matrices is due to the </w:t>
       </w:r>
       <w:r>
-        <w:rPr>
-          <w:sz w:val="22"/>
-          <w:szCs w:val="22"/>
-        </w:rPr>
         <w:sym w:font="Symbol" w:char="F06C"/>
       </w:r>
       <w:r>
-        <w:rPr>
-          <w:sz w:val="22"/>
-          <w:szCs w:val="22"/>
-        </w:rPr>
-        <w:t xml:space="preserve"> variable that correspond to the </w:t>
-      </w:r>
-      <w:r>
-        <w:rPr>
-          <w:sz w:val="22"/>
-          <w:szCs w:val="22"/>
-        </w:rPr>
-        <w:t xml:space="preserve">z-dimension of </w:t>
-      </w:r>
-      <w:r>
-        <w:rPr>
-          <w:sz w:val="22"/>
-          <w:szCs w:val="22"/>
-        </w:rPr>
-        <w:t>a</w:t>
-      </w:r>
-      <w:r>
-        <w:rPr>
-          <w:sz w:val="22"/>
-          <w:szCs w:val="22"/>
-        </w:rPr>
         <w:t xml:space="preserve"> </w:t>
       </w:r>
       <w:r>
@@ -6435,72 +6355,14 @@
           <w:sz w:val="22"/>
           <w:szCs w:val="22"/>
         </w:rPr>
-        <w:t>3-dimensional</w:t>
-      </w:r>
-      <w:r>
-        <w:rPr>
-          <w:sz w:val="22"/>
-          <w:szCs w:val="22"/>
-        </w:rPr>
-        <w:t xml:space="preserve"> scene.</w:t>
-      </w:r>
-      <w:r>
-        <w:rPr>
-          <w:sz w:val="22"/>
-          <w:szCs w:val="22"/>
-        </w:rPr>
-        <w:t xml:space="preserve"> </w:t>
-      </w:r>
-      <w:r>
-        <w:rPr>
-          <w:sz w:val="22"/>
-          <w:szCs w:val="22"/>
-        </w:rPr>
-        <w:t xml:space="preserve">The computed </w:t>
-      </w:r>
-      <w:proofErr w:type="spellStart"/>
-      <w:r>
-        <w:rPr>
-          <w:sz w:val="22"/>
-          <w:szCs w:val="22"/>
-        </w:rPr>
-        <w:t>homography</w:t>
-      </w:r>
-      <w:proofErr w:type="spellEnd"/>
-      <w:r>
-        <w:rPr>
-          <w:sz w:val="22"/>
-          <w:szCs w:val="22"/>
-        </w:rPr>
-        <w:t xml:space="preserve"> </w:t>
-      </w:r>
-      <w:r>
-        <w:rPr>
-          <w:sz w:val="22"/>
-          <w:szCs w:val="22"/>
-        </w:rPr>
-        <w:t xml:space="preserve">after making the </w:t>
-      </w:r>
-      <w:r>
-        <w:rPr>
-          <w:sz w:val="22"/>
-          <w:szCs w:val="22"/>
-        </w:rPr>
-        <w:sym w:font="Symbol" w:char="F06C"/>
-      </w:r>
-      <w:r>
-        <w:rPr>
-          <w:sz w:val="22"/>
-          <w:szCs w:val="22"/>
-        </w:rPr>
-        <w:t xml:space="preserve"> variable in the two matrices equivalent is as follows</w:t>
-      </w:r>
-      <w:r>
-        <w:rPr>
-          <w:sz w:val="22"/>
-          <w:szCs w:val="22"/>
-        </w:rPr>
-        <w:t>,</w:t>
+        <w:t>difference</w:t>
+      </w:r>
+      <w:r>
+        <w:rPr>
+          <w:sz w:val="22"/>
+          <w:szCs w:val="22"/>
+        </w:rPr>
+        <w:t>.</w:t>
       </w:r>
     </w:p>
     <w:p>
@@ -6543,14 +6405,28 @@
           <w:sz w:val="22"/>
           <w:szCs w:val="22"/>
         </w:rPr>
+        <w:t xml:space="preserve">the </w:t>
+      </w:r>
+      <w:r>
         <w:sym w:font="Symbol" w:char="F06C"/>
       </w:r>
-    </w:p>
-    <w:p>
-      <w:pPr>
-        <w:rPr>
-          <w:sz w:val="22"/>
-          <w:szCs w:val="22"/>
+      <w:r>
+        <w:t xml:space="preserve"> </w:t>
+      </w:r>
+      <w:r>
+        <w:rPr>
+          <w:sz w:val="22"/>
+          <w:szCs w:val="22"/>
+        </w:rPr>
+        <w:t>difference</w:t>
+      </w:r>
+    </w:p>
+    <w:p>
+      <w:pPr>
+        <w:rPr>
+          <w:color w:val="000000" w:themeColor="text1"/>
+          <w:sz w:val="18"/>
+          <w:szCs w:val="18"/>
         </w:rPr>
       </w:pPr>
       <m:oMathPara>
@@ -6561,6 +6437,7 @@
                 <w:rPr>
                   <w:rFonts w:ascii="Cambria Math" w:eastAsiaTheme="minorHAnsi" w:hAnsi="Cambria Math"/>
                   <w:i/>
+                  <w:color w:val="000000" w:themeColor="text1"/>
                   <w:sz w:val="18"/>
                   <w:szCs w:val="18"/>
                   <w:lang w:val="en-GB" w:eastAsia="en-US"/>
@@ -6582,6 +6459,7 @@
                     <w:rPr>
                       <w:rFonts w:ascii="Cambria Math" w:eastAsiaTheme="minorHAnsi" w:hAnsi="Cambria Math"/>
                       <w:i/>
+                      <w:color w:val="000000" w:themeColor="text1"/>
                       <w:sz w:val="18"/>
                       <w:szCs w:val="18"/>
                       <w:lang w:val="en-GB" w:eastAsia="en-US"/>
@@ -6595,12 +6473,13 @@
                         <m:sty m:val="p"/>
                       </m:rPr>
                       <w:rPr>
-                        <w:rFonts w:ascii="Cambria Math" w:hAnsi="Cambria Math" w:cs="Menlo"/>
+                        <w:rFonts w:ascii="Cambria Math" w:eastAsiaTheme="minorHAnsi" w:hAnsi="Cambria Math" w:cs="Menlo"/>
                         <w:color w:val="000000" w:themeColor="text1"/>
                         <w:sz w:val="18"/>
                         <w:szCs w:val="18"/>
+                        <w:lang w:val="en-GB" w:eastAsia="en-US"/>
                       </w:rPr>
-                      <m:t>6.25446440e-01</m:t>
+                      <m:t>6.11643654e-01</m:t>
                     </m:r>
                   </m:e>
                   <m:e>
@@ -6609,12 +6488,13 @@
                         <m:sty m:val="p"/>
                       </m:rPr>
                       <w:rPr>
-                        <w:rFonts w:ascii="Cambria Math" w:hAnsi="Cambria Math" w:cs="Menlo"/>
+                        <w:rFonts w:ascii="Cambria Math" w:eastAsiaTheme="minorHAnsi" w:hAnsi="Cambria Math" w:cs="Menlo"/>
                         <w:color w:val="000000" w:themeColor="text1"/>
                         <w:sz w:val="18"/>
                         <w:szCs w:val="18"/>
+                        <w:lang w:val="en-GB" w:eastAsia="en-US"/>
                       </w:rPr>
-                      <m:t>5.07994014e-02</m:t>
+                      <m:t>5.45059007e-02</m:t>
                     </m:r>
                   </m:e>
                   <m:e>
@@ -6623,12 +6503,13 @@
                         <m:sty m:val="p"/>
                       </m:rPr>
                       <w:rPr>
-                        <w:rFonts w:ascii="Cambria Math" w:hAnsi="Cambria Math" w:cs="Menlo"/>
+                        <w:rFonts w:ascii="Cambria Math" w:eastAsiaTheme="minorHAnsi" w:hAnsi="Cambria Math" w:cs="Menlo"/>
                         <w:color w:val="000000" w:themeColor="text1"/>
                         <w:sz w:val="18"/>
                         <w:szCs w:val="18"/>
+                        <w:lang w:val="en-GB" w:eastAsia="en-US"/>
                       </w:rPr>
-                      <m:t>2.29271858e+02</m:t>
+                      <m:t>2.23640950e+02</m:t>
                     </m:r>
                   </m:e>
                 </m:mr>
@@ -6639,12 +6520,13 @@
                         <m:sty m:val="p"/>
                       </m:rPr>
                       <w:rPr>
-                        <w:rFonts w:ascii="Cambria Math" w:hAnsi="Cambria Math" w:cs="Menlo"/>
+                        <w:rFonts w:ascii="Cambria Math" w:eastAsiaTheme="minorHAnsi" w:hAnsi="Cambria Math" w:cs="Menlo"/>
                         <w:color w:val="000000" w:themeColor="text1"/>
                         <w:sz w:val="18"/>
                         <w:szCs w:val="18"/>
+                        <w:lang w:val="en-GB" w:eastAsia="en-US"/>
                       </w:rPr>
-                      <m:t>2.19634300e-01</m:t>
+                      <m:t>2.14565346e-01</m:t>
                     </m:r>
                   </m:e>
                   <m:e>
@@ -6653,12 +6535,13 @@
                         <m:sty m:val="p"/>
                       </m:rPr>
                       <w:rPr>
-                        <w:rFonts w:ascii="Cambria Math" w:hAnsi="Cambria Math" w:cs="Menlo"/>
+                        <w:rFonts w:ascii="Cambria Math" w:eastAsiaTheme="minorHAnsi" w:hAnsi="Cambria Math" w:cs="Menlo"/>
                         <w:color w:val="000000" w:themeColor="text1"/>
                         <w:sz w:val="18"/>
                         <w:szCs w:val="18"/>
+                        <w:lang w:val="en-GB" w:eastAsia="en-US"/>
                       </w:rPr>
-                      <m:t>1.17201779e+00</m:t>
+                      <m:t>1.14696008e+00</m:t>
                     </m:r>
                   </m:e>
                   <m:e>
@@ -6667,12 +6550,13 @@
                         <m:sty m:val="p"/>
                       </m:rPr>
                       <w:rPr>
-                        <w:rFonts w:ascii="Cambria Math" w:hAnsi="Cambria Math" w:cs="Menlo"/>
+                        <w:rFonts w:ascii="Cambria Math" w:eastAsiaTheme="minorHAnsi" w:hAnsi="Cambria Math" w:cs="Menlo"/>
                         <w:color w:val="000000" w:themeColor="text1"/>
                         <w:sz w:val="18"/>
                         <w:szCs w:val="18"/>
+                        <w:lang w:val="en-GB" w:eastAsia="en-US"/>
                       </w:rPr>
-                      <m:t>-2.24303300e+01</m:t>
+                      <m:t>-2.17458753e+01</m:t>
                     </m:r>
                   </m:e>
                 </m:mr>
@@ -6683,12 +6567,13 @@
                         <m:sty m:val="p"/>
                       </m:rPr>
                       <w:rPr>
-                        <w:rFonts w:ascii="Cambria Math" w:hAnsi="Cambria Math" w:cs="Menlo"/>
+                        <w:rFonts w:ascii="Cambria Math" w:eastAsiaTheme="minorHAnsi" w:hAnsi="Cambria Math" w:cs="Menlo"/>
                         <w:color w:val="000000" w:themeColor="text1"/>
                         <w:sz w:val="18"/>
                         <w:szCs w:val="18"/>
+                        <w:lang w:val="en-GB" w:eastAsia="en-US"/>
                       </w:rPr>
-                      <m:t>4.84396990e-04</m:t>
+                      <m:t>4.70840832e-04</m:t>
                     </m:r>
                   </m:e>
                   <m:e>
@@ -6697,12 +6582,13 @@
                         <m:sty m:val="p"/>
                       </m:rPr>
                       <w:rPr>
-                        <w:rFonts w:ascii="Cambria Math" w:hAnsi="Cambria Math" w:cs="Menlo"/>
+                        <w:rFonts w:ascii="Cambria Math" w:eastAsiaTheme="minorHAnsi" w:hAnsi="Cambria Math" w:cs="Menlo"/>
                         <w:color w:val="000000" w:themeColor="text1"/>
                         <w:sz w:val="18"/>
                         <w:szCs w:val="18"/>
+                        <w:lang w:val="en-GB" w:eastAsia="en-US"/>
                       </w:rPr>
-                      <m:t>-5.37107068e-05</m:t>
+                      <m:t>-5.03133707e-05</m:t>
                     </m:r>
                   </m:e>
                   <m:e>
@@ -6711,12 +6597,13 @@
                         <m:sty m:val="p"/>
                       </m:rPr>
                       <w:rPr>
-                        <w:rFonts w:ascii="Cambria Math" w:hAnsi="Cambria Math" w:cs="Menlo"/>
+                        <w:rFonts w:ascii="Cambria Math" w:eastAsiaTheme="minorHAnsi" w:hAnsi="Cambria Math" w:cs="Menlo"/>
                         <w:color w:val="000000" w:themeColor="text1"/>
                         <w:sz w:val="18"/>
                         <w:szCs w:val="18"/>
+                        <w:lang w:val="en-GB" w:eastAsia="en-US"/>
                       </w:rPr>
-                      <m:t>1.02097738e+00</m:t>
+                      <m:t>1.00000000e+00</m:t>
                     </m:r>
                   </m:e>
                 </m:mr>
@@ -6739,7 +6626,6 @@
           <w:sz w:val="22"/>
           <w:szCs w:val="22"/>
         </w:rPr>
-        <w:lastRenderedPageBreak/>
         <w:t xml:space="preserve">The </w:t>
       </w:r>
       <w:r>
@@ -6801,9 +6687,10 @@
     </w:p>
     <w:p>
       <w:pPr>
-        <w:rPr>
-          <w:sz w:val="18"/>
-          <w:szCs w:val="18"/>
+        <w:jc w:val="center"/>
+        <w:rPr>
+          <w:sz w:val="28"/>
+          <w:szCs w:val="28"/>
         </w:rPr>
       </w:pPr>
       <m:oMathPara>
@@ -6812,8 +6699,8 @@
             <w:rPr>
               <w:rFonts w:ascii="Cambria Math" w:hAnsi="Cambria Math"/>
               <w:color w:val="000000" w:themeColor="text1"/>
-              <w:sz w:val="21"/>
-              <w:szCs w:val="21"/>
+              <w:sz w:val="22"/>
+              <w:szCs w:val="22"/>
             </w:rPr>
             <m:t>=</m:t>
           </m:r>
@@ -6822,12 +6709,12 @@
               <m:sty m:val="p"/>
             </m:rPr>
             <w:rPr>
-              <w:rFonts w:ascii="Cambria Math" w:hAnsi="Cambria Math"/>
+              <w:rFonts w:ascii="Cambria Math" w:hAnsi="Cambria Math" w:cs="Menlo"/>
               <w:color w:val="000000" w:themeColor="text1"/>
-              <w:sz w:val="21"/>
-              <w:szCs w:val="21"/>
+              <w:sz w:val="20"/>
+              <w:szCs w:val="20"/>
             </w:rPr>
-            <m:t>62.786</m:t>
+            <m:t>17.551</m:t>
           </m:r>
         </m:oMath>
       </m:oMathPara>
@@ -6839,19 +6726,12 @@
           <w:szCs w:val="22"/>
         </w:rPr>
       </w:pPr>
-    </w:p>
-    <w:p>
-      <w:pPr>
-        <w:rPr>
-          <w:sz w:val="22"/>
-          <w:szCs w:val="22"/>
-        </w:rPr>
-      </w:pPr>
-      <w:r>
-        <w:rPr>
-          <w:sz w:val="22"/>
-          <w:szCs w:val="22"/>
-        </w:rPr>
+      <w:r>
+        <w:rPr>
+          <w:sz w:val="22"/>
+          <w:szCs w:val="22"/>
+        </w:rPr>
+        <w:lastRenderedPageBreak/>
         <w:t xml:space="preserve">The code </w:t>
       </w:r>
       <w:r>
@@ -9565,7 +9445,35 @@
           <w:sz w:val="22"/>
           <w:szCs w:val="22"/>
         </w:rPr>
-        <w:t xml:space="preserve">from image 5 to 1 </w:t>
+        <w:t xml:space="preserve">from image </w:t>
+      </w:r>
+      <w:r>
+        <w:rPr>
+          <w:sz w:val="22"/>
+          <w:szCs w:val="22"/>
+        </w:rPr>
+        <w:t>1</w:t>
+      </w:r>
+      <w:r>
+        <w:rPr>
+          <w:sz w:val="22"/>
+          <w:szCs w:val="22"/>
+        </w:rPr>
+        <w:t xml:space="preserve"> to </w:t>
+      </w:r>
+      <w:r>
+        <w:rPr>
+          <w:sz w:val="22"/>
+          <w:szCs w:val="22"/>
+        </w:rPr>
+        <w:t>5</w:t>
+      </w:r>
+      <w:r>
+        <w:rPr>
+          <w:sz w:val="22"/>
+          <w:szCs w:val="22"/>
+        </w:rPr>
+        <w:t xml:space="preserve"> </w:t>
       </w:r>
       <w:r>
         <w:rPr>
@@ -9580,7 +9488,7 @@
         <w:pStyle w:val="HTMLPreformatted"/>
         <w:numPr>
           <w:ilvl w:val="0"/>
-          <w:numId w:val="6"/>
+          <w:numId w:val="12"/>
         </w:numPr>
         <w:pBdr>
           <w:top w:val="single" w:sz="6" w:space="2" w:color="888888"/>
@@ -9592,19 +9500,19 @@
           <w:tab w:val="clear" w:pos="720"/>
         </w:tabs>
         <w:spacing w:before="100" w:beforeAutospacing="1" w:after="100" w:afterAutospacing="1"/>
-        <w:divId w:val="967662622"/>
-        <w:rPr>
-          <w:rFonts w:ascii="Consolas" w:hAnsi="Consolas" w:cs="Consolas"/>
-          <w:sz w:val="16"/>
-          <w:szCs w:val="16"/>
-        </w:rPr>
-      </w:pPr>
-      <w:r>
-        <w:rPr>
-          <w:rFonts w:ascii="Consolas" w:hAnsi="Consolas" w:cs="Consolas"/>
-          <w:color w:val="000000"/>
-          <w:sz w:val="16"/>
-          <w:szCs w:val="16"/>
+        <w:divId w:val="488910121"/>
+        <w:rPr>
+          <w:rFonts w:ascii="Consolas" w:hAnsi="Consolas" w:cs="Consolas"/>
+          <w:sz w:val="17"/>
+          <w:szCs w:val="17"/>
+        </w:rPr>
+      </w:pPr>
+      <w:r>
+        <w:rPr>
+          <w:rFonts w:ascii="Consolas" w:hAnsi="Consolas" w:cs="Consolas"/>
+          <w:color w:val="000000"/>
+          <w:sz w:val="17"/>
+          <w:szCs w:val="17"/>
         </w:rPr>
         <w:t xml:space="preserve">path </w:t>
       </w:r>
@@ -9612,8 +9520,8 @@
         <w:rPr>
           <w:rFonts w:ascii="Consolas" w:hAnsi="Consolas" w:cs="Consolas"/>
           <w:color w:val="666600"/>
-          <w:sz w:val="16"/>
-          <w:szCs w:val="16"/>
+          <w:sz w:val="17"/>
+          <w:szCs w:val="17"/>
         </w:rPr>
         <w:t>=</w:t>
       </w:r>
@@ -9621,8 +9529,8 @@
         <w:rPr>
           <w:rFonts w:ascii="Consolas" w:hAnsi="Consolas" w:cs="Consolas"/>
           <w:color w:val="000000"/>
-          <w:sz w:val="16"/>
-          <w:szCs w:val="16"/>
+          <w:sz w:val="17"/>
+          <w:szCs w:val="17"/>
         </w:rPr>
         <w:t xml:space="preserve"> </w:t>
       </w:r>
@@ -9631,8 +9539,8 @@
         <w:rPr>
           <w:rFonts w:ascii="Consolas" w:hAnsi="Consolas" w:cs="Consolas"/>
           <w:color w:val="000000"/>
-          <w:sz w:val="16"/>
-          <w:szCs w:val="16"/>
+          <w:sz w:val="17"/>
+          <w:szCs w:val="17"/>
         </w:rPr>
         <w:t>r</w:t>
       </w:r>
@@ -9640,8 +9548,8 @@
         <w:rPr>
           <w:rFonts w:ascii="Consolas" w:hAnsi="Consolas" w:cs="Consolas"/>
           <w:color w:val="008800"/>
-          <w:sz w:val="16"/>
-          <w:szCs w:val="16"/>
+          <w:sz w:val="17"/>
+          <w:szCs w:val="17"/>
         </w:rPr>
         <w:t>"Images</w:t>
       </w:r>
@@ -9650,8 +9558,8 @@
         <w:rPr>
           <w:rFonts w:ascii="Consolas" w:hAnsi="Consolas" w:cs="Consolas"/>
           <w:color w:val="008800"/>
-          <w:sz w:val="16"/>
-          <w:szCs w:val="16"/>
+          <w:sz w:val="17"/>
+          <w:szCs w:val="17"/>
         </w:rPr>
         <w:t>/</w:t>
       </w:r>
@@ -9660,8 +9568,8 @@
         <w:rPr>
           <w:rFonts w:ascii="Consolas" w:hAnsi="Consolas" w:cs="Consolas"/>
           <w:color w:val="008800"/>
-          <w:sz w:val="16"/>
-          <w:szCs w:val="16"/>
+          <w:sz w:val="17"/>
+          <w:szCs w:val="17"/>
         </w:rPr>
         <w:t>graf</w:t>
       </w:r>
@@ -9670,8 +9578,8 @@
         <w:rPr>
           <w:rFonts w:ascii="Consolas" w:hAnsi="Consolas" w:cs="Consolas"/>
           <w:color w:val="008800"/>
-          <w:sz w:val="16"/>
-          <w:szCs w:val="16"/>
+          <w:sz w:val="17"/>
+          <w:szCs w:val="17"/>
         </w:rPr>
         <w:t>/"</w:t>
       </w:r>
@@ -9681,7 +9589,7 @@
         <w:pStyle w:val="HTMLPreformatted"/>
         <w:numPr>
           <w:ilvl w:val="0"/>
-          <w:numId w:val="6"/>
+          <w:numId w:val="12"/>
         </w:numPr>
         <w:pBdr>
           <w:top w:val="single" w:sz="6" w:space="2" w:color="888888"/>
@@ -9693,11 +9601,11 @@
           <w:tab w:val="clear" w:pos="720"/>
         </w:tabs>
         <w:spacing w:before="100" w:beforeAutospacing="1" w:after="100" w:afterAutospacing="1"/>
-        <w:divId w:val="967662622"/>
-        <w:rPr>
-          <w:rFonts w:ascii="Consolas" w:hAnsi="Consolas" w:cs="Consolas"/>
-          <w:sz w:val="16"/>
-          <w:szCs w:val="16"/>
+        <w:divId w:val="488910121"/>
+        <w:rPr>
+          <w:rFonts w:ascii="Consolas" w:hAnsi="Consolas" w:cs="Consolas"/>
+          <w:sz w:val="17"/>
+          <w:szCs w:val="17"/>
         </w:rPr>
       </w:pPr>
       <w:proofErr w:type="spellStart"/>
@@ -9705,18 +9613,18 @@
         <w:rPr>
           <w:rFonts w:ascii="Consolas" w:hAnsi="Consolas" w:cs="Consolas"/>
           <w:color w:val="000000"/>
-          <w:sz w:val="16"/>
-          <w:szCs w:val="16"/>
-        </w:rPr>
-        <w:t>H_db_inv</w:t>
+          <w:sz w:val="17"/>
+          <w:szCs w:val="17"/>
+        </w:rPr>
+        <w:t>H_db</w:t>
       </w:r>
       <w:proofErr w:type="spellEnd"/>
       <w:r>
         <w:rPr>
           <w:rFonts w:ascii="Consolas" w:hAnsi="Consolas" w:cs="Consolas"/>
           <w:color w:val="000000"/>
-          <w:sz w:val="16"/>
-          <w:szCs w:val="16"/>
+          <w:sz w:val="17"/>
+          <w:szCs w:val="17"/>
         </w:rPr>
         <w:t xml:space="preserve"> </w:t>
       </w:r>
@@ -9724,8 +9632,8 @@
         <w:rPr>
           <w:rFonts w:ascii="Consolas" w:hAnsi="Consolas" w:cs="Consolas"/>
           <w:color w:val="666600"/>
-          <w:sz w:val="16"/>
-          <w:szCs w:val="16"/>
+          <w:sz w:val="17"/>
+          <w:szCs w:val="17"/>
         </w:rPr>
         <w:t>=</w:t>
       </w:r>
@@ -9733,8 +9641,8 @@
         <w:rPr>
           <w:rFonts w:ascii="Consolas" w:hAnsi="Consolas" w:cs="Consolas"/>
           <w:color w:val="000000"/>
-          <w:sz w:val="16"/>
-          <w:szCs w:val="16"/>
+          <w:sz w:val="17"/>
+          <w:szCs w:val="17"/>
         </w:rPr>
         <w:t xml:space="preserve"> </w:t>
       </w:r>
@@ -9742,8 +9650,8 @@
         <w:rPr>
           <w:rFonts w:ascii="Consolas" w:hAnsi="Consolas" w:cs="Consolas"/>
           <w:color w:val="666600"/>
-          <w:sz w:val="16"/>
-          <w:szCs w:val="16"/>
+          <w:sz w:val="17"/>
+          <w:szCs w:val="17"/>
         </w:rPr>
         <w:t>[]</w:t>
       </w:r>
@@ -9753,7 +9661,7 @@
         <w:pStyle w:val="HTMLPreformatted"/>
         <w:numPr>
           <w:ilvl w:val="0"/>
-          <w:numId w:val="6"/>
+          <w:numId w:val="12"/>
         </w:numPr>
         <w:pBdr>
           <w:top w:val="single" w:sz="6" w:space="2" w:color="888888"/>
@@ -9765,19 +9673,19 @@
           <w:tab w:val="clear" w:pos="720"/>
         </w:tabs>
         <w:spacing w:before="100" w:beforeAutospacing="1" w:after="100" w:afterAutospacing="1"/>
-        <w:divId w:val="967662622"/>
-        <w:rPr>
-          <w:rFonts w:ascii="Consolas" w:hAnsi="Consolas" w:cs="Consolas"/>
-          <w:sz w:val="16"/>
-          <w:szCs w:val="16"/>
-        </w:rPr>
-      </w:pPr>
-      <w:r>
-        <w:rPr>
-          <w:rFonts w:ascii="Consolas" w:hAnsi="Consolas" w:cs="Consolas"/>
-          <w:color w:val="000000"/>
-          <w:sz w:val="16"/>
-          <w:szCs w:val="16"/>
+        <w:divId w:val="488910121"/>
+        <w:rPr>
+          <w:rFonts w:ascii="Consolas" w:hAnsi="Consolas" w:cs="Consolas"/>
+          <w:sz w:val="17"/>
+          <w:szCs w:val="17"/>
+        </w:rPr>
+      </w:pPr>
+      <w:r>
+        <w:rPr>
+          <w:rFonts w:ascii="Consolas" w:hAnsi="Consolas" w:cs="Consolas"/>
+          <w:color w:val="000000"/>
+          <w:sz w:val="17"/>
+          <w:szCs w:val="17"/>
         </w:rPr>
         <w:t> </w:t>
       </w:r>
@@ -9787,7 +9695,7 @@
         <w:pStyle w:val="HTMLPreformatted"/>
         <w:numPr>
           <w:ilvl w:val="0"/>
-          <w:numId w:val="6"/>
+          <w:numId w:val="12"/>
         </w:numPr>
         <w:pBdr>
           <w:top w:val="single" w:sz="6" w:space="2" w:color="888888"/>
@@ -9799,19 +9707,19 @@
           <w:tab w:val="clear" w:pos="720"/>
         </w:tabs>
         <w:spacing w:before="100" w:beforeAutospacing="1" w:after="100" w:afterAutospacing="1"/>
-        <w:divId w:val="967662622"/>
-        <w:rPr>
-          <w:rFonts w:ascii="Consolas" w:hAnsi="Consolas" w:cs="Consolas"/>
-          <w:sz w:val="16"/>
-          <w:szCs w:val="16"/>
+        <w:divId w:val="488910121"/>
+        <w:rPr>
+          <w:rFonts w:ascii="Consolas" w:hAnsi="Consolas" w:cs="Consolas"/>
+          <w:sz w:val="17"/>
+          <w:szCs w:val="17"/>
         </w:rPr>
       </w:pPr>
       <w:r>
         <w:rPr>
           <w:rFonts w:ascii="Consolas" w:hAnsi="Consolas" w:cs="Consolas"/>
           <w:color w:val="000088"/>
-          <w:sz w:val="16"/>
-          <w:szCs w:val="16"/>
+          <w:sz w:val="17"/>
+          <w:szCs w:val="17"/>
         </w:rPr>
         <w:t>for</w:t>
       </w:r>
@@ -9819,8 +9727,8 @@
         <w:rPr>
           <w:rFonts w:ascii="Consolas" w:hAnsi="Consolas" w:cs="Consolas"/>
           <w:color w:val="000000"/>
-          <w:sz w:val="16"/>
-          <w:szCs w:val="16"/>
+          <w:sz w:val="17"/>
+          <w:szCs w:val="17"/>
         </w:rPr>
         <w:t xml:space="preserve"> </w:t>
       </w:r>
@@ -9829,8 +9737,8 @@
         <w:rPr>
           <w:rFonts w:ascii="Consolas" w:hAnsi="Consolas" w:cs="Consolas"/>
           <w:color w:val="000000"/>
-          <w:sz w:val="16"/>
-          <w:szCs w:val="16"/>
+          <w:sz w:val="17"/>
+          <w:szCs w:val="17"/>
         </w:rPr>
         <w:t>i</w:t>
       </w:r>
@@ -9839,8 +9747,8 @@
         <w:rPr>
           <w:rFonts w:ascii="Consolas" w:hAnsi="Consolas" w:cs="Consolas"/>
           <w:color w:val="000000"/>
-          <w:sz w:val="16"/>
-          <w:szCs w:val="16"/>
+          <w:sz w:val="17"/>
+          <w:szCs w:val="17"/>
         </w:rPr>
         <w:t xml:space="preserve"> </w:t>
       </w:r>
@@ -9848,8 +9756,8 @@
         <w:rPr>
           <w:rFonts w:ascii="Consolas" w:hAnsi="Consolas" w:cs="Consolas"/>
           <w:color w:val="000088"/>
-          <w:sz w:val="16"/>
-          <w:szCs w:val="16"/>
+          <w:sz w:val="17"/>
+          <w:szCs w:val="17"/>
         </w:rPr>
         <w:t>in</w:t>
       </w:r>
@@ -9857,8 +9765,8 @@
         <w:rPr>
           <w:rFonts w:ascii="Consolas" w:hAnsi="Consolas" w:cs="Consolas"/>
           <w:color w:val="000000"/>
-          <w:sz w:val="16"/>
-          <w:szCs w:val="16"/>
+          <w:sz w:val="17"/>
+          <w:szCs w:val="17"/>
         </w:rPr>
         <w:t xml:space="preserve"> range</w:t>
       </w:r>
@@ -9866,8 +9774,8 @@
         <w:rPr>
           <w:rFonts w:ascii="Consolas" w:hAnsi="Consolas" w:cs="Consolas"/>
           <w:color w:val="666600"/>
-          <w:sz w:val="16"/>
-          <w:szCs w:val="16"/>
+          <w:sz w:val="17"/>
+          <w:szCs w:val="17"/>
         </w:rPr>
         <w:t>(</w:t>
       </w:r>
@@ -9875,8 +9783,8 @@
         <w:rPr>
           <w:rFonts w:ascii="Consolas" w:hAnsi="Consolas" w:cs="Consolas"/>
           <w:color w:val="006666"/>
-          <w:sz w:val="16"/>
-          <w:szCs w:val="16"/>
+          <w:sz w:val="17"/>
+          <w:szCs w:val="17"/>
         </w:rPr>
         <w:t>1</w:t>
       </w:r>
@@ -9884,8 +9792,8 @@
         <w:rPr>
           <w:rFonts w:ascii="Consolas" w:hAnsi="Consolas" w:cs="Consolas"/>
           <w:color w:val="666600"/>
-          <w:sz w:val="16"/>
-          <w:szCs w:val="16"/>
+          <w:sz w:val="17"/>
+          <w:szCs w:val="17"/>
         </w:rPr>
         <w:t>,</w:t>
       </w:r>
@@ -9893,8 +9801,8 @@
         <w:rPr>
           <w:rFonts w:ascii="Consolas" w:hAnsi="Consolas" w:cs="Consolas"/>
           <w:color w:val="000000"/>
-          <w:sz w:val="16"/>
-          <w:szCs w:val="16"/>
+          <w:sz w:val="17"/>
+          <w:szCs w:val="17"/>
         </w:rPr>
         <w:t xml:space="preserve"> </w:t>
       </w:r>
@@ -9902,8 +9810,8 @@
         <w:rPr>
           <w:rFonts w:ascii="Consolas" w:hAnsi="Consolas" w:cs="Consolas"/>
           <w:color w:val="006666"/>
-          <w:sz w:val="16"/>
-          <w:szCs w:val="16"/>
+          <w:sz w:val="17"/>
+          <w:szCs w:val="17"/>
         </w:rPr>
         <w:t>5</w:t>
       </w:r>
@@ -9911,8 +9819,8 @@
         <w:rPr>
           <w:rFonts w:ascii="Consolas" w:hAnsi="Consolas" w:cs="Consolas"/>
           <w:color w:val="666600"/>
-          <w:sz w:val="16"/>
-          <w:szCs w:val="16"/>
+          <w:sz w:val="17"/>
+          <w:szCs w:val="17"/>
         </w:rPr>
         <w:t>):</w:t>
       </w:r>
@@ -9922,7 +9830,7 @@
         <w:pStyle w:val="HTMLPreformatted"/>
         <w:numPr>
           <w:ilvl w:val="0"/>
-          <w:numId w:val="6"/>
+          <w:numId w:val="12"/>
         </w:numPr>
         <w:pBdr>
           <w:top w:val="single" w:sz="6" w:space="2" w:color="888888"/>
@@ -9934,19 +9842,19 @@
           <w:tab w:val="clear" w:pos="720"/>
         </w:tabs>
         <w:spacing w:before="100" w:beforeAutospacing="1" w:after="100" w:afterAutospacing="1"/>
-        <w:divId w:val="967662622"/>
-        <w:rPr>
-          <w:rFonts w:ascii="Consolas" w:hAnsi="Consolas" w:cs="Consolas"/>
-          <w:sz w:val="16"/>
-          <w:szCs w:val="16"/>
-        </w:rPr>
-      </w:pPr>
-      <w:r>
-        <w:rPr>
-          <w:rFonts w:ascii="Consolas" w:hAnsi="Consolas" w:cs="Consolas"/>
-          <w:color w:val="000000"/>
-          <w:sz w:val="16"/>
-          <w:szCs w:val="16"/>
+        <w:divId w:val="488910121"/>
+        <w:rPr>
+          <w:rFonts w:ascii="Consolas" w:hAnsi="Consolas" w:cs="Consolas"/>
+          <w:sz w:val="17"/>
+          <w:szCs w:val="17"/>
+        </w:rPr>
+      </w:pPr>
+      <w:r>
+        <w:rPr>
+          <w:rFonts w:ascii="Consolas" w:hAnsi="Consolas" w:cs="Consolas"/>
+          <w:color w:val="000000"/>
+          <w:sz w:val="17"/>
+          <w:szCs w:val="17"/>
         </w:rPr>
         <w:t xml:space="preserve">    img1_path </w:t>
       </w:r>
@@ -9954,8 +9862,8 @@
         <w:rPr>
           <w:rFonts w:ascii="Consolas" w:hAnsi="Consolas" w:cs="Consolas"/>
           <w:color w:val="666600"/>
-          <w:sz w:val="16"/>
-          <w:szCs w:val="16"/>
+          <w:sz w:val="17"/>
+          <w:szCs w:val="17"/>
         </w:rPr>
         <w:t>=</w:t>
       </w:r>
@@ -9963,8 +9871,8 @@
         <w:rPr>
           <w:rFonts w:ascii="Consolas" w:hAnsi="Consolas" w:cs="Consolas"/>
           <w:color w:val="000000"/>
-          <w:sz w:val="16"/>
-          <w:szCs w:val="16"/>
+          <w:sz w:val="17"/>
+          <w:szCs w:val="17"/>
         </w:rPr>
         <w:t xml:space="preserve"> path </w:t>
       </w:r>
@@ -9972,8 +9880,8 @@
         <w:rPr>
           <w:rFonts w:ascii="Consolas" w:hAnsi="Consolas" w:cs="Consolas"/>
           <w:color w:val="666600"/>
-          <w:sz w:val="16"/>
-          <w:szCs w:val="16"/>
+          <w:sz w:val="17"/>
+          <w:szCs w:val="17"/>
         </w:rPr>
         <w:t>+</w:t>
       </w:r>
@@ -9981,8 +9889,8 @@
         <w:rPr>
           <w:rFonts w:ascii="Consolas" w:hAnsi="Consolas" w:cs="Consolas"/>
           <w:color w:val="000000"/>
-          <w:sz w:val="16"/>
-          <w:szCs w:val="16"/>
+          <w:sz w:val="17"/>
+          <w:szCs w:val="17"/>
         </w:rPr>
         <w:t xml:space="preserve"> </w:t>
       </w:r>
@@ -9990,8 +9898,8 @@
         <w:rPr>
           <w:rFonts w:ascii="Consolas" w:hAnsi="Consolas" w:cs="Consolas"/>
           <w:color w:val="008800"/>
-          <w:sz w:val="16"/>
-          <w:szCs w:val="16"/>
+          <w:sz w:val="17"/>
+          <w:szCs w:val="17"/>
         </w:rPr>
         <w:t>"</w:t>
       </w:r>
@@ -10000,8 +9908,8 @@
         <w:rPr>
           <w:rFonts w:ascii="Consolas" w:hAnsi="Consolas" w:cs="Consolas"/>
           <w:color w:val="008800"/>
-          <w:sz w:val="16"/>
-          <w:szCs w:val="16"/>
+          <w:sz w:val="17"/>
+          <w:szCs w:val="17"/>
         </w:rPr>
         <w:t>img</w:t>
       </w:r>
@@ -10010,8 +9918,8 @@
         <w:rPr>
           <w:rFonts w:ascii="Consolas" w:hAnsi="Consolas" w:cs="Consolas"/>
           <w:color w:val="008800"/>
-          <w:sz w:val="16"/>
-          <w:szCs w:val="16"/>
+          <w:sz w:val="17"/>
+          <w:szCs w:val="17"/>
         </w:rPr>
         <w:t>"</w:t>
       </w:r>
@@ -10019,8 +9927,8 @@
         <w:rPr>
           <w:rFonts w:ascii="Consolas" w:hAnsi="Consolas" w:cs="Consolas"/>
           <w:color w:val="000000"/>
-          <w:sz w:val="16"/>
-          <w:szCs w:val="16"/>
+          <w:sz w:val="17"/>
+          <w:szCs w:val="17"/>
         </w:rPr>
         <w:t xml:space="preserve"> </w:t>
       </w:r>
@@ -10028,8 +9936,8 @@
         <w:rPr>
           <w:rFonts w:ascii="Consolas" w:hAnsi="Consolas" w:cs="Consolas"/>
           <w:color w:val="666600"/>
-          <w:sz w:val="16"/>
-          <w:szCs w:val="16"/>
+          <w:sz w:val="17"/>
+          <w:szCs w:val="17"/>
         </w:rPr>
         <w:t>+</w:t>
       </w:r>
@@ -10037,8 +9945,8 @@
         <w:rPr>
           <w:rFonts w:ascii="Consolas" w:hAnsi="Consolas" w:cs="Consolas"/>
           <w:color w:val="000000"/>
-          <w:sz w:val="16"/>
-          <w:szCs w:val="16"/>
+          <w:sz w:val="17"/>
+          <w:szCs w:val="17"/>
         </w:rPr>
         <w:t xml:space="preserve"> str</w:t>
       </w:r>
@@ -10046,8 +9954,8 @@
         <w:rPr>
           <w:rFonts w:ascii="Consolas" w:hAnsi="Consolas" w:cs="Consolas"/>
           <w:color w:val="666600"/>
-          <w:sz w:val="16"/>
-          <w:szCs w:val="16"/>
+          <w:sz w:val="17"/>
+          <w:szCs w:val="17"/>
         </w:rPr>
         <w:t>(</w:t>
       </w:r>
@@ -10056,8 +9964,8 @@
         <w:rPr>
           <w:rFonts w:ascii="Consolas" w:hAnsi="Consolas" w:cs="Consolas"/>
           <w:color w:val="000000"/>
-          <w:sz w:val="16"/>
-          <w:szCs w:val="16"/>
+          <w:sz w:val="17"/>
+          <w:szCs w:val="17"/>
         </w:rPr>
         <w:t>i</w:t>
       </w:r>
@@ -10066,8 +9974,8 @@
         <w:rPr>
           <w:rFonts w:ascii="Consolas" w:hAnsi="Consolas" w:cs="Consolas"/>
           <w:color w:val="666600"/>
-          <w:sz w:val="16"/>
-          <w:szCs w:val="16"/>
+          <w:sz w:val="17"/>
+          <w:szCs w:val="17"/>
         </w:rPr>
         <w:t>)</w:t>
       </w:r>
@@ -10075,8 +9983,8 @@
         <w:rPr>
           <w:rFonts w:ascii="Consolas" w:hAnsi="Consolas" w:cs="Consolas"/>
           <w:color w:val="000000"/>
-          <w:sz w:val="16"/>
-          <w:szCs w:val="16"/>
+          <w:sz w:val="17"/>
+          <w:szCs w:val="17"/>
         </w:rPr>
         <w:t xml:space="preserve"> </w:t>
       </w:r>
@@ -10084,8 +9992,8 @@
         <w:rPr>
           <w:rFonts w:ascii="Consolas" w:hAnsi="Consolas" w:cs="Consolas"/>
           <w:color w:val="666600"/>
-          <w:sz w:val="16"/>
-          <w:szCs w:val="16"/>
+          <w:sz w:val="17"/>
+          <w:szCs w:val="17"/>
         </w:rPr>
         <w:t>+</w:t>
       </w:r>
@@ -10093,8 +10001,8 @@
         <w:rPr>
           <w:rFonts w:ascii="Consolas" w:hAnsi="Consolas" w:cs="Consolas"/>
           <w:color w:val="000000"/>
-          <w:sz w:val="16"/>
-          <w:szCs w:val="16"/>
+          <w:sz w:val="17"/>
+          <w:szCs w:val="17"/>
         </w:rPr>
         <w:t xml:space="preserve"> </w:t>
       </w:r>
@@ -10102,8 +10010,8 @@
         <w:rPr>
           <w:rFonts w:ascii="Consolas" w:hAnsi="Consolas" w:cs="Consolas"/>
           <w:color w:val="008800"/>
-          <w:sz w:val="16"/>
-          <w:szCs w:val="16"/>
+          <w:sz w:val="17"/>
+          <w:szCs w:val="17"/>
         </w:rPr>
         <w:t>".ppm"</w:t>
       </w:r>
@@ -10113,7 +10021,7 @@
         <w:pStyle w:val="HTMLPreformatted"/>
         <w:numPr>
           <w:ilvl w:val="0"/>
-          <w:numId w:val="6"/>
+          <w:numId w:val="12"/>
         </w:numPr>
         <w:pBdr>
           <w:top w:val="single" w:sz="6" w:space="2" w:color="888888"/>
@@ -10125,19 +10033,19 @@
           <w:tab w:val="clear" w:pos="720"/>
         </w:tabs>
         <w:spacing w:before="100" w:beforeAutospacing="1" w:after="100" w:afterAutospacing="1"/>
-        <w:divId w:val="967662622"/>
-        <w:rPr>
-          <w:rFonts w:ascii="Consolas" w:hAnsi="Consolas" w:cs="Consolas"/>
-          <w:sz w:val="16"/>
-          <w:szCs w:val="16"/>
-        </w:rPr>
-      </w:pPr>
-      <w:r>
-        <w:rPr>
-          <w:rFonts w:ascii="Consolas" w:hAnsi="Consolas" w:cs="Consolas"/>
-          <w:color w:val="000000"/>
-          <w:sz w:val="16"/>
-          <w:szCs w:val="16"/>
+        <w:divId w:val="488910121"/>
+        <w:rPr>
+          <w:rFonts w:ascii="Consolas" w:hAnsi="Consolas" w:cs="Consolas"/>
+          <w:sz w:val="17"/>
+          <w:szCs w:val="17"/>
+        </w:rPr>
+      </w:pPr>
+      <w:r>
+        <w:rPr>
+          <w:rFonts w:ascii="Consolas" w:hAnsi="Consolas" w:cs="Consolas"/>
+          <w:color w:val="000000"/>
+          <w:sz w:val="17"/>
+          <w:szCs w:val="17"/>
         </w:rPr>
         <w:t xml:space="preserve">    img2_path </w:t>
       </w:r>
@@ -10145,8 +10053,8 @@
         <w:rPr>
           <w:rFonts w:ascii="Consolas" w:hAnsi="Consolas" w:cs="Consolas"/>
           <w:color w:val="666600"/>
-          <w:sz w:val="16"/>
-          <w:szCs w:val="16"/>
+          <w:sz w:val="17"/>
+          <w:szCs w:val="17"/>
         </w:rPr>
         <w:t>=</w:t>
       </w:r>
@@ -10154,8 +10062,8 @@
         <w:rPr>
           <w:rFonts w:ascii="Consolas" w:hAnsi="Consolas" w:cs="Consolas"/>
           <w:color w:val="000000"/>
-          <w:sz w:val="16"/>
-          <w:szCs w:val="16"/>
+          <w:sz w:val="17"/>
+          <w:szCs w:val="17"/>
         </w:rPr>
         <w:t xml:space="preserve"> path </w:t>
       </w:r>
@@ -10163,8 +10071,8 @@
         <w:rPr>
           <w:rFonts w:ascii="Consolas" w:hAnsi="Consolas" w:cs="Consolas"/>
           <w:color w:val="666600"/>
-          <w:sz w:val="16"/>
-          <w:szCs w:val="16"/>
+          <w:sz w:val="17"/>
+          <w:szCs w:val="17"/>
         </w:rPr>
         <w:t>+</w:t>
       </w:r>
@@ -10172,8 +10080,8 @@
         <w:rPr>
           <w:rFonts w:ascii="Consolas" w:hAnsi="Consolas" w:cs="Consolas"/>
           <w:color w:val="000000"/>
-          <w:sz w:val="16"/>
-          <w:szCs w:val="16"/>
+          <w:sz w:val="17"/>
+          <w:szCs w:val="17"/>
         </w:rPr>
         <w:t xml:space="preserve"> </w:t>
       </w:r>
@@ -10181,8 +10089,8 @@
         <w:rPr>
           <w:rFonts w:ascii="Consolas" w:hAnsi="Consolas" w:cs="Consolas"/>
           <w:color w:val="008800"/>
-          <w:sz w:val="16"/>
-          <w:szCs w:val="16"/>
+          <w:sz w:val="17"/>
+          <w:szCs w:val="17"/>
         </w:rPr>
         <w:t>"</w:t>
       </w:r>
@@ -10191,8 +10099,8 @@
         <w:rPr>
           <w:rFonts w:ascii="Consolas" w:hAnsi="Consolas" w:cs="Consolas"/>
           <w:color w:val="008800"/>
-          <w:sz w:val="16"/>
-          <w:szCs w:val="16"/>
+          <w:sz w:val="17"/>
+          <w:szCs w:val="17"/>
         </w:rPr>
         <w:t>img</w:t>
       </w:r>
@@ -10201,8 +10109,8 @@
         <w:rPr>
           <w:rFonts w:ascii="Consolas" w:hAnsi="Consolas" w:cs="Consolas"/>
           <w:color w:val="008800"/>
-          <w:sz w:val="16"/>
-          <w:szCs w:val="16"/>
+          <w:sz w:val="17"/>
+          <w:szCs w:val="17"/>
         </w:rPr>
         <w:t>"</w:t>
       </w:r>
@@ -10210,8 +10118,8 @@
         <w:rPr>
           <w:rFonts w:ascii="Consolas" w:hAnsi="Consolas" w:cs="Consolas"/>
           <w:color w:val="000000"/>
-          <w:sz w:val="16"/>
-          <w:szCs w:val="16"/>
+          <w:sz w:val="17"/>
+          <w:szCs w:val="17"/>
         </w:rPr>
         <w:t xml:space="preserve"> </w:t>
       </w:r>
@@ -10219,8 +10127,8 @@
         <w:rPr>
           <w:rFonts w:ascii="Consolas" w:hAnsi="Consolas" w:cs="Consolas"/>
           <w:color w:val="666600"/>
-          <w:sz w:val="16"/>
-          <w:szCs w:val="16"/>
+          <w:sz w:val="17"/>
+          <w:szCs w:val="17"/>
         </w:rPr>
         <w:t>+</w:t>
       </w:r>
@@ -10228,8 +10136,8 @@
         <w:rPr>
           <w:rFonts w:ascii="Consolas" w:hAnsi="Consolas" w:cs="Consolas"/>
           <w:color w:val="000000"/>
-          <w:sz w:val="16"/>
-          <w:szCs w:val="16"/>
+          <w:sz w:val="17"/>
+          <w:szCs w:val="17"/>
         </w:rPr>
         <w:t xml:space="preserve"> str</w:t>
       </w:r>
@@ -10237,8 +10145,8 @@
         <w:rPr>
           <w:rFonts w:ascii="Consolas" w:hAnsi="Consolas" w:cs="Consolas"/>
           <w:color w:val="666600"/>
-          <w:sz w:val="16"/>
-          <w:szCs w:val="16"/>
+          <w:sz w:val="17"/>
+          <w:szCs w:val="17"/>
         </w:rPr>
         <w:t>(</w:t>
       </w:r>
@@ -10246,8 +10154,8 @@
         <w:rPr>
           <w:rFonts w:ascii="Consolas" w:hAnsi="Consolas" w:cs="Consolas"/>
           <w:color w:val="000000"/>
-          <w:sz w:val="16"/>
-          <w:szCs w:val="16"/>
+          <w:sz w:val="17"/>
+          <w:szCs w:val="17"/>
         </w:rPr>
         <w:t>i</w:t>
       </w:r>
@@ -10255,8 +10163,8 @@
         <w:rPr>
           <w:rFonts w:ascii="Consolas" w:hAnsi="Consolas" w:cs="Consolas"/>
           <w:color w:val="666600"/>
-          <w:sz w:val="16"/>
-          <w:szCs w:val="16"/>
+          <w:sz w:val="17"/>
+          <w:szCs w:val="17"/>
         </w:rPr>
         <w:t>+</w:t>
       </w:r>
@@ -10264,8 +10172,8 @@
         <w:rPr>
           <w:rFonts w:ascii="Consolas" w:hAnsi="Consolas" w:cs="Consolas"/>
           <w:color w:val="006666"/>
-          <w:sz w:val="16"/>
-          <w:szCs w:val="16"/>
+          <w:sz w:val="17"/>
+          <w:szCs w:val="17"/>
         </w:rPr>
         <w:t>1</w:t>
       </w:r>
@@ -10273,8 +10181,8 @@
         <w:rPr>
           <w:rFonts w:ascii="Consolas" w:hAnsi="Consolas" w:cs="Consolas"/>
           <w:color w:val="666600"/>
-          <w:sz w:val="16"/>
-          <w:szCs w:val="16"/>
+          <w:sz w:val="17"/>
+          <w:szCs w:val="17"/>
         </w:rPr>
         <w:t>)</w:t>
       </w:r>
@@ -10282,8 +10190,8 @@
         <w:rPr>
           <w:rFonts w:ascii="Consolas" w:hAnsi="Consolas" w:cs="Consolas"/>
           <w:color w:val="000000"/>
-          <w:sz w:val="16"/>
-          <w:szCs w:val="16"/>
+          <w:sz w:val="17"/>
+          <w:szCs w:val="17"/>
         </w:rPr>
         <w:t xml:space="preserve"> </w:t>
       </w:r>
@@ -10291,8 +10199,8 @@
         <w:rPr>
           <w:rFonts w:ascii="Consolas" w:hAnsi="Consolas" w:cs="Consolas"/>
           <w:color w:val="666600"/>
-          <w:sz w:val="16"/>
-          <w:szCs w:val="16"/>
+          <w:sz w:val="17"/>
+          <w:szCs w:val="17"/>
         </w:rPr>
         <w:t>+</w:t>
       </w:r>
@@ -10300,8 +10208,8 @@
         <w:rPr>
           <w:rFonts w:ascii="Consolas" w:hAnsi="Consolas" w:cs="Consolas"/>
           <w:color w:val="000000"/>
-          <w:sz w:val="16"/>
-          <w:szCs w:val="16"/>
+          <w:sz w:val="17"/>
+          <w:szCs w:val="17"/>
         </w:rPr>
         <w:t xml:space="preserve"> </w:t>
       </w:r>
@@ -10309,8 +10217,8 @@
         <w:rPr>
           <w:rFonts w:ascii="Consolas" w:hAnsi="Consolas" w:cs="Consolas"/>
           <w:color w:val="008800"/>
-          <w:sz w:val="16"/>
-          <w:szCs w:val="16"/>
+          <w:sz w:val="17"/>
+          <w:szCs w:val="17"/>
         </w:rPr>
         <w:t>".ppm"</w:t>
       </w:r>
@@ -10320,7 +10228,7 @@
         <w:pStyle w:val="HTMLPreformatted"/>
         <w:numPr>
           <w:ilvl w:val="0"/>
-          <w:numId w:val="6"/>
+          <w:numId w:val="12"/>
         </w:numPr>
         <w:pBdr>
           <w:top w:val="single" w:sz="6" w:space="2" w:color="888888"/>
@@ -10332,19 +10240,19 @@
           <w:tab w:val="clear" w:pos="720"/>
         </w:tabs>
         <w:spacing w:before="100" w:beforeAutospacing="1" w:after="100" w:afterAutospacing="1"/>
-        <w:divId w:val="967662622"/>
-        <w:rPr>
-          <w:rFonts w:ascii="Consolas" w:hAnsi="Consolas" w:cs="Consolas"/>
-          <w:sz w:val="16"/>
-          <w:szCs w:val="16"/>
-        </w:rPr>
-      </w:pPr>
-      <w:r>
-        <w:rPr>
-          <w:rFonts w:ascii="Consolas" w:hAnsi="Consolas" w:cs="Consolas"/>
-          <w:color w:val="000000"/>
-          <w:sz w:val="16"/>
-          <w:szCs w:val="16"/>
+        <w:divId w:val="488910121"/>
+        <w:rPr>
+          <w:rFonts w:ascii="Consolas" w:hAnsi="Consolas" w:cs="Consolas"/>
+          <w:sz w:val="17"/>
+          <w:szCs w:val="17"/>
+        </w:rPr>
+      </w:pPr>
+      <w:r>
+        <w:rPr>
+          <w:rFonts w:ascii="Consolas" w:hAnsi="Consolas" w:cs="Consolas"/>
+          <w:color w:val="000000"/>
+          <w:sz w:val="17"/>
+          <w:szCs w:val="17"/>
         </w:rPr>
         <w:t> </w:t>
       </w:r>
@@ -10354,7 +10262,7 @@
         <w:pStyle w:val="HTMLPreformatted"/>
         <w:numPr>
           <w:ilvl w:val="0"/>
-          <w:numId w:val="6"/>
+          <w:numId w:val="12"/>
         </w:numPr>
         <w:pBdr>
           <w:top w:val="single" w:sz="6" w:space="2" w:color="888888"/>
@@ -10366,19 +10274,19 @@
           <w:tab w:val="clear" w:pos="720"/>
         </w:tabs>
         <w:spacing w:before="100" w:beforeAutospacing="1" w:after="100" w:afterAutospacing="1"/>
-        <w:divId w:val="967662622"/>
-        <w:rPr>
-          <w:rFonts w:ascii="Consolas" w:hAnsi="Consolas" w:cs="Consolas"/>
-          <w:sz w:val="16"/>
-          <w:szCs w:val="16"/>
-        </w:rPr>
-      </w:pPr>
-      <w:r>
-        <w:rPr>
-          <w:rFonts w:ascii="Consolas" w:hAnsi="Consolas" w:cs="Consolas"/>
-          <w:color w:val="000000"/>
-          <w:sz w:val="16"/>
-          <w:szCs w:val="16"/>
+        <w:divId w:val="488910121"/>
+        <w:rPr>
+          <w:rFonts w:ascii="Consolas" w:hAnsi="Consolas" w:cs="Consolas"/>
+          <w:sz w:val="17"/>
+          <w:szCs w:val="17"/>
+        </w:rPr>
+      </w:pPr>
+      <w:r>
+        <w:rPr>
+          <w:rFonts w:ascii="Consolas" w:hAnsi="Consolas" w:cs="Consolas"/>
+          <w:color w:val="000000"/>
+          <w:sz w:val="17"/>
+          <w:szCs w:val="17"/>
         </w:rPr>
         <w:t xml:space="preserve">    H</w:t>
       </w:r>
@@ -10386,8 +10294,8 @@
         <w:rPr>
           <w:rFonts w:ascii="Consolas" w:hAnsi="Consolas" w:cs="Consolas"/>
           <w:color w:val="666600"/>
-          <w:sz w:val="16"/>
-          <w:szCs w:val="16"/>
+          <w:sz w:val="17"/>
+          <w:szCs w:val="17"/>
         </w:rPr>
         <w:t>,</w:t>
       </w:r>
@@ -10395,8 +10303,8 @@
         <w:rPr>
           <w:rFonts w:ascii="Consolas" w:hAnsi="Consolas" w:cs="Consolas"/>
           <w:color w:val="000000"/>
-          <w:sz w:val="16"/>
-          <w:szCs w:val="16"/>
+          <w:sz w:val="17"/>
+          <w:szCs w:val="17"/>
         </w:rPr>
         <w:t xml:space="preserve"> count</w:t>
       </w:r>
@@ -10404,8 +10312,8 @@
         <w:rPr>
           <w:rFonts w:ascii="Consolas" w:hAnsi="Consolas" w:cs="Consolas"/>
           <w:color w:val="666600"/>
-          <w:sz w:val="16"/>
-          <w:szCs w:val="16"/>
+          <w:sz w:val="17"/>
+          <w:szCs w:val="17"/>
         </w:rPr>
         <w:t>,</w:t>
       </w:r>
@@ -10413,8 +10321,8 @@
         <w:rPr>
           <w:rFonts w:ascii="Consolas" w:hAnsi="Consolas" w:cs="Consolas"/>
           <w:color w:val="000000"/>
-          <w:sz w:val="16"/>
-          <w:szCs w:val="16"/>
+          <w:sz w:val="17"/>
+          <w:szCs w:val="17"/>
         </w:rPr>
         <w:t xml:space="preserve"> </w:t>
       </w:r>
@@ -10423,8 +10331,8 @@
         <w:rPr>
           <w:rFonts w:ascii="Consolas" w:hAnsi="Consolas" w:cs="Consolas"/>
           <w:color w:val="000000"/>
-          <w:sz w:val="16"/>
-          <w:szCs w:val="16"/>
+          <w:sz w:val="17"/>
+          <w:szCs w:val="17"/>
         </w:rPr>
         <w:t>count_db</w:t>
       </w:r>
@@ -10433,8 +10341,8 @@
         <w:rPr>
           <w:rFonts w:ascii="Consolas" w:hAnsi="Consolas" w:cs="Consolas"/>
           <w:color w:val="666600"/>
-          <w:sz w:val="16"/>
-          <w:szCs w:val="16"/>
+          <w:sz w:val="17"/>
+          <w:szCs w:val="17"/>
         </w:rPr>
         <w:t>,</w:t>
       </w:r>
@@ -10442,8 +10350,8 @@
         <w:rPr>
           <w:rFonts w:ascii="Consolas" w:hAnsi="Consolas" w:cs="Consolas"/>
           <w:color w:val="000000"/>
-          <w:sz w:val="16"/>
-          <w:szCs w:val="16"/>
+          <w:sz w:val="17"/>
+          <w:szCs w:val="17"/>
         </w:rPr>
         <w:t xml:space="preserve"> </w:t>
       </w:r>
@@ -10452,8 +10360,8 @@
         <w:rPr>
           <w:rFonts w:ascii="Consolas" w:hAnsi="Consolas" w:cs="Consolas"/>
           <w:color w:val="000000"/>
-          <w:sz w:val="16"/>
-          <w:szCs w:val="16"/>
+          <w:sz w:val="17"/>
+          <w:szCs w:val="17"/>
         </w:rPr>
         <w:t>best_fit_X_inliers</w:t>
       </w:r>
@@ -10462,8 +10370,8 @@
         <w:rPr>
           <w:rFonts w:ascii="Consolas" w:hAnsi="Consolas" w:cs="Consolas"/>
           <w:color w:val="666600"/>
-          <w:sz w:val="16"/>
-          <w:szCs w:val="16"/>
+          <w:sz w:val="17"/>
+          <w:szCs w:val="17"/>
         </w:rPr>
         <w:t>,</w:t>
       </w:r>
@@ -10471,8 +10379,8 @@
         <w:rPr>
           <w:rFonts w:ascii="Consolas" w:hAnsi="Consolas" w:cs="Consolas"/>
           <w:color w:val="000000"/>
-          <w:sz w:val="16"/>
-          <w:szCs w:val="16"/>
+          <w:sz w:val="17"/>
+          <w:szCs w:val="17"/>
         </w:rPr>
         <w:t xml:space="preserve"> </w:t>
       </w:r>
@@ -10481,8 +10389,8 @@
         <w:rPr>
           <w:rFonts w:ascii="Consolas" w:hAnsi="Consolas" w:cs="Consolas"/>
           <w:color w:val="000000"/>
-          <w:sz w:val="16"/>
-          <w:szCs w:val="16"/>
+          <w:sz w:val="17"/>
+          <w:szCs w:val="17"/>
         </w:rPr>
         <w:t>best_fit_Y_inliers</w:t>
       </w:r>
@@ -10491,8 +10399,8 @@
         <w:rPr>
           <w:rFonts w:ascii="Consolas" w:hAnsi="Consolas" w:cs="Consolas"/>
           <w:color w:val="000000"/>
-          <w:sz w:val="16"/>
-          <w:szCs w:val="16"/>
+          <w:sz w:val="17"/>
+          <w:szCs w:val="17"/>
         </w:rPr>
         <w:t xml:space="preserve"> </w:t>
       </w:r>
@@ -10500,8 +10408,8 @@
         <w:rPr>
           <w:rFonts w:ascii="Consolas" w:hAnsi="Consolas" w:cs="Consolas"/>
           <w:color w:val="666600"/>
-          <w:sz w:val="16"/>
-          <w:szCs w:val="16"/>
+          <w:sz w:val="17"/>
+          <w:szCs w:val="17"/>
         </w:rPr>
         <w:t>=</w:t>
       </w:r>
@@ -10509,8 +10417,8 @@
         <w:rPr>
           <w:rFonts w:ascii="Consolas" w:hAnsi="Consolas" w:cs="Consolas"/>
           <w:color w:val="000000"/>
-          <w:sz w:val="16"/>
-          <w:szCs w:val="16"/>
+          <w:sz w:val="17"/>
+          <w:szCs w:val="17"/>
         </w:rPr>
         <w:t xml:space="preserve"> RANSAC</w:t>
       </w:r>
@@ -10518,8 +10426,8 @@
         <w:rPr>
           <w:rFonts w:ascii="Consolas" w:hAnsi="Consolas" w:cs="Consolas"/>
           <w:color w:val="666600"/>
-          <w:sz w:val="16"/>
-          <w:szCs w:val="16"/>
+          <w:sz w:val="17"/>
+          <w:szCs w:val="17"/>
         </w:rPr>
         <w:t>(</w:t>
       </w:r>
@@ -10527,8 +10435,8 @@
         <w:rPr>
           <w:rFonts w:ascii="Consolas" w:hAnsi="Consolas" w:cs="Consolas"/>
           <w:color w:val="000000"/>
-          <w:sz w:val="16"/>
-          <w:szCs w:val="16"/>
+          <w:sz w:val="17"/>
+          <w:szCs w:val="17"/>
         </w:rPr>
         <w:t>img1_path</w:t>
       </w:r>
@@ -10536,8 +10444,8 @@
         <w:rPr>
           <w:rFonts w:ascii="Consolas" w:hAnsi="Consolas" w:cs="Consolas"/>
           <w:color w:val="666600"/>
-          <w:sz w:val="16"/>
-          <w:szCs w:val="16"/>
+          <w:sz w:val="17"/>
+          <w:szCs w:val="17"/>
         </w:rPr>
         <w:t>,</w:t>
       </w:r>
@@ -10545,8 +10453,8 @@
         <w:rPr>
           <w:rFonts w:ascii="Consolas" w:hAnsi="Consolas" w:cs="Consolas"/>
           <w:color w:val="000000"/>
-          <w:sz w:val="16"/>
-          <w:szCs w:val="16"/>
+          <w:sz w:val="17"/>
+          <w:szCs w:val="17"/>
         </w:rPr>
         <w:t xml:space="preserve"> img2_path</w:t>
       </w:r>
@@ -10554,8 +10462,8 @@
         <w:rPr>
           <w:rFonts w:ascii="Consolas" w:hAnsi="Consolas" w:cs="Consolas"/>
           <w:color w:val="666600"/>
-          <w:sz w:val="16"/>
-          <w:szCs w:val="16"/>
+          <w:sz w:val="17"/>
+          <w:szCs w:val="17"/>
         </w:rPr>
         <w:t>,</w:t>
       </w:r>
@@ -10563,8 +10471,8 @@
         <w:rPr>
           <w:rFonts w:ascii="Consolas" w:hAnsi="Consolas" w:cs="Consolas"/>
           <w:color w:val="000000"/>
-          <w:sz w:val="16"/>
-          <w:szCs w:val="16"/>
+          <w:sz w:val="17"/>
+          <w:szCs w:val="17"/>
         </w:rPr>
         <w:t xml:space="preserve"> </w:t>
       </w:r>
@@ -10572,8 +10480,8 @@
         <w:rPr>
           <w:rFonts w:ascii="Consolas" w:hAnsi="Consolas" w:cs="Consolas"/>
           <w:color w:val="006666"/>
-          <w:sz w:val="16"/>
-          <w:szCs w:val="16"/>
+          <w:sz w:val="17"/>
+          <w:szCs w:val="17"/>
         </w:rPr>
         <w:t>1</w:t>
       </w:r>
@@ -10581,8 +10489,8 @@
         <w:rPr>
           <w:rFonts w:ascii="Consolas" w:hAnsi="Consolas" w:cs="Consolas"/>
           <w:color w:val="666600"/>
-          <w:sz w:val="16"/>
-          <w:szCs w:val="16"/>
+          <w:sz w:val="17"/>
+          <w:szCs w:val="17"/>
         </w:rPr>
         <w:t>,</w:t>
       </w:r>
@@ -10590,8 +10498,8 @@
         <w:rPr>
           <w:rFonts w:ascii="Consolas" w:hAnsi="Consolas" w:cs="Consolas"/>
           <w:color w:val="000000"/>
-          <w:sz w:val="16"/>
-          <w:szCs w:val="16"/>
+          <w:sz w:val="17"/>
+          <w:szCs w:val="17"/>
         </w:rPr>
         <w:t xml:space="preserve"> </w:t>
       </w:r>
@@ -10599,8 +10507,8 @@
         <w:rPr>
           <w:rFonts w:ascii="Consolas" w:hAnsi="Consolas" w:cs="Consolas"/>
           <w:color w:val="006666"/>
-          <w:sz w:val="16"/>
-          <w:szCs w:val="16"/>
+          <w:sz w:val="17"/>
+          <w:szCs w:val="17"/>
         </w:rPr>
         <w:t>20</w:t>
       </w:r>
@@ -10608,8 +10516,8 @@
         <w:rPr>
           <w:rFonts w:ascii="Consolas" w:hAnsi="Consolas" w:cs="Consolas"/>
           <w:color w:val="666600"/>
-          <w:sz w:val="16"/>
-          <w:szCs w:val="16"/>
+          <w:sz w:val="17"/>
+          <w:szCs w:val="17"/>
         </w:rPr>
         <w:t>,</w:t>
       </w:r>
@@ -10617,8 +10525,8 @@
         <w:rPr>
           <w:rFonts w:ascii="Consolas" w:hAnsi="Consolas" w:cs="Consolas"/>
           <w:color w:val="000000"/>
-          <w:sz w:val="16"/>
-          <w:szCs w:val="16"/>
+          <w:sz w:val="17"/>
+          <w:szCs w:val="17"/>
         </w:rPr>
         <w:t xml:space="preserve"> </w:t>
       </w:r>
@@ -10626,8 +10534,8 @@
         <w:rPr>
           <w:rFonts w:ascii="Consolas" w:hAnsi="Consolas" w:cs="Consolas"/>
           <w:color w:val="006666"/>
-          <w:sz w:val="16"/>
-          <w:szCs w:val="16"/>
+          <w:sz w:val="17"/>
+          <w:szCs w:val="17"/>
         </w:rPr>
         <w:t>10000</w:t>
       </w:r>
@@ -10635,8 +10543,8 @@
         <w:rPr>
           <w:rFonts w:ascii="Consolas" w:hAnsi="Consolas" w:cs="Consolas"/>
           <w:color w:val="666600"/>
-          <w:sz w:val="16"/>
-          <w:szCs w:val="16"/>
+          <w:sz w:val="17"/>
+          <w:szCs w:val="17"/>
         </w:rPr>
         <w:t>)</w:t>
       </w:r>
@@ -10646,7 +10554,7 @@
         <w:pStyle w:val="HTMLPreformatted"/>
         <w:numPr>
           <w:ilvl w:val="0"/>
-          <w:numId w:val="6"/>
+          <w:numId w:val="12"/>
         </w:numPr>
         <w:pBdr>
           <w:top w:val="single" w:sz="6" w:space="2" w:color="888888"/>
@@ -10658,19 +10566,19 @@
           <w:tab w:val="clear" w:pos="720"/>
         </w:tabs>
         <w:spacing w:before="100" w:beforeAutospacing="1" w:after="100" w:afterAutospacing="1"/>
-        <w:divId w:val="967662622"/>
-        <w:rPr>
-          <w:rFonts w:ascii="Consolas" w:hAnsi="Consolas" w:cs="Consolas"/>
-          <w:sz w:val="16"/>
-          <w:szCs w:val="16"/>
-        </w:rPr>
-      </w:pPr>
-      <w:r>
-        <w:rPr>
-          <w:rFonts w:ascii="Consolas" w:hAnsi="Consolas" w:cs="Consolas"/>
-          <w:color w:val="000000"/>
-          <w:sz w:val="16"/>
-          <w:szCs w:val="16"/>
+        <w:divId w:val="488910121"/>
+        <w:rPr>
+          <w:rFonts w:ascii="Consolas" w:hAnsi="Consolas" w:cs="Consolas"/>
+          <w:sz w:val="17"/>
+          <w:szCs w:val="17"/>
+        </w:rPr>
+      </w:pPr>
+      <w:r>
+        <w:rPr>
+          <w:rFonts w:ascii="Consolas" w:hAnsi="Consolas" w:cs="Consolas"/>
+          <w:color w:val="000000"/>
+          <w:sz w:val="17"/>
+          <w:szCs w:val="17"/>
         </w:rPr>
         <w:t> </w:t>
       </w:r>
@@ -10680,7 +10588,7 @@
         <w:pStyle w:val="HTMLPreformatted"/>
         <w:numPr>
           <w:ilvl w:val="0"/>
-          <w:numId w:val="6"/>
+          <w:numId w:val="12"/>
         </w:numPr>
         <w:pBdr>
           <w:top w:val="single" w:sz="6" w:space="2" w:color="888888"/>
@@ -10692,19 +10600,19 @@
           <w:tab w:val="clear" w:pos="720"/>
         </w:tabs>
         <w:spacing w:before="100" w:beforeAutospacing="1" w:after="100" w:afterAutospacing="1"/>
-        <w:divId w:val="967662622"/>
-        <w:rPr>
-          <w:rFonts w:ascii="Consolas" w:hAnsi="Consolas" w:cs="Consolas"/>
-          <w:sz w:val="16"/>
-          <w:szCs w:val="16"/>
-        </w:rPr>
-      </w:pPr>
-      <w:r>
-        <w:rPr>
-          <w:rFonts w:ascii="Consolas" w:hAnsi="Consolas" w:cs="Consolas"/>
-          <w:color w:val="000000"/>
-          <w:sz w:val="16"/>
-          <w:szCs w:val="16"/>
+        <w:divId w:val="488910121"/>
+        <w:rPr>
+          <w:rFonts w:ascii="Consolas" w:hAnsi="Consolas" w:cs="Consolas"/>
+          <w:sz w:val="17"/>
+          <w:szCs w:val="17"/>
+        </w:rPr>
+      </w:pPr>
+      <w:r>
+        <w:rPr>
+          <w:rFonts w:ascii="Consolas" w:hAnsi="Consolas" w:cs="Consolas"/>
+          <w:color w:val="000000"/>
+          <w:sz w:val="17"/>
+          <w:szCs w:val="17"/>
         </w:rPr>
         <w:t xml:space="preserve">    </w:t>
       </w:r>
@@ -10713,17 +10621,17 @@
         <w:rPr>
           <w:rFonts w:ascii="Consolas" w:hAnsi="Consolas" w:cs="Consolas"/>
           <w:color w:val="000000"/>
-          <w:sz w:val="16"/>
-          <w:szCs w:val="16"/>
-        </w:rPr>
-        <w:t>H_db_inv</w:t>
-      </w:r>
-      <w:r>
-        <w:rPr>
-          <w:rFonts w:ascii="Consolas" w:hAnsi="Consolas" w:cs="Consolas"/>
-          <w:color w:val="666600"/>
-          <w:sz w:val="16"/>
-          <w:szCs w:val="16"/>
+          <w:sz w:val="17"/>
+          <w:szCs w:val="17"/>
+        </w:rPr>
+        <w:t>H_db</w:t>
+      </w:r>
+      <w:r>
+        <w:rPr>
+          <w:rFonts w:ascii="Consolas" w:hAnsi="Consolas" w:cs="Consolas"/>
+          <w:color w:val="666600"/>
+          <w:sz w:val="17"/>
+          <w:szCs w:val="17"/>
         </w:rPr>
         <w:t>.</w:t>
       </w:r>
@@ -10731,8 +10639,8 @@
         <w:rPr>
           <w:rFonts w:ascii="Consolas" w:hAnsi="Consolas" w:cs="Consolas"/>
           <w:color w:val="000000"/>
-          <w:sz w:val="16"/>
-          <w:szCs w:val="16"/>
+          <w:sz w:val="17"/>
+          <w:szCs w:val="17"/>
         </w:rPr>
         <w:t>append</w:t>
       </w:r>
@@ -10741,73 +10649,17 @@
         <w:rPr>
           <w:rFonts w:ascii="Consolas" w:hAnsi="Consolas" w:cs="Consolas"/>
           <w:color w:val="666600"/>
-          <w:sz w:val="16"/>
-          <w:szCs w:val="16"/>
+          <w:sz w:val="17"/>
+          <w:szCs w:val="17"/>
         </w:rPr>
         <w:t>(</w:t>
       </w:r>
-      <w:proofErr w:type="spellStart"/>
-      <w:r>
-        <w:rPr>
-          <w:rFonts w:ascii="Consolas" w:hAnsi="Consolas" w:cs="Consolas"/>
-          <w:color w:val="000000"/>
-          <w:sz w:val="16"/>
-          <w:szCs w:val="16"/>
-        </w:rPr>
-        <w:t>np</w:t>
-      </w:r>
-      <w:r>
-        <w:rPr>
-          <w:rFonts w:ascii="Consolas" w:hAnsi="Consolas" w:cs="Consolas"/>
-          <w:color w:val="666600"/>
-          <w:sz w:val="16"/>
-          <w:szCs w:val="16"/>
-        </w:rPr>
-        <w:t>.</w:t>
-      </w:r>
-      <w:r>
-        <w:rPr>
-          <w:rFonts w:ascii="Consolas" w:hAnsi="Consolas" w:cs="Consolas"/>
-          <w:color w:val="000000"/>
-          <w:sz w:val="16"/>
-          <w:szCs w:val="16"/>
-        </w:rPr>
-        <w:t>linalg</w:t>
-      </w:r>
-      <w:r>
-        <w:rPr>
-          <w:rFonts w:ascii="Consolas" w:hAnsi="Consolas" w:cs="Consolas"/>
-          <w:color w:val="666600"/>
-          <w:sz w:val="16"/>
-          <w:szCs w:val="16"/>
-        </w:rPr>
-        <w:t>.</w:t>
-      </w:r>
-      <w:r>
-        <w:rPr>
-          <w:rFonts w:ascii="Consolas" w:hAnsi="Consolas" w:cs="Consolas"/>
-          <w:color w:val="000000"/>
-          <w:sz w:val="16"/>
-          <w:szCs w:val="16"/>
-        </w:rPr>
-        <w:t>inv</w:t>
-      </w:r>
-      <w:proofErr w:type="spellEnd"/>
-      <w:r>
-        <w:rPr>
-          <w:rFonts w:ascii="Consolas" w:hAnsi="Consolas" w:cs="Consolas"/>
-          <w:color w:val="666600"/>
-          <w:sz w:val="16"/>
-          <w:szCs w:val="16"/>
-        </w:rPr>
-        <w:t>(</w:t>
-      </w:r>
-      <w:r>
-        <w:rPr>
-          <w:rFonts w:ascii="Consolas" w:hAnsi="Consolas" w:cs="Consolas"/>
-          <w:color w:val="000000"/>
-          <w:sz w:val="16"/>
-          <w:szCs w:val="16"/>
+      <w:r>
+        <w:rPr>
+          <w:rFonts w:ascii="Consolas" w:hAnsi="Consolas" w:cs="Consolas"/>
+          <w:color w:val="000000"/>
+          <w:sz w:val="17"/>
+          <w:szCs w:val="17"/>
         </w:rPr>
         <w:t>H</w:t>
       </w:r>
@@ -10815,10 +10667,10 @@
         <w:rPr>
           <w:rFonts w:ascii="Consolas" w:hAnsi="Consolas" w:cs="Consolas"/>
           <w:color w:val="666600"/>
-          <w:sz w:val="16"/>
-          <w:szCs w:val="16"/>
-        </w:rPr>
-        <w:t>))</w:t>
+          <w:sz w:val="17"/>
+          <w:szCs w:val="17"/>
+        </w:rPr>
+        <w:t>)</w:t>
       </w:r>
     </w:p>
     <w:p>
@@ -10826,7 +10678,7 @@
         <w:pStyle w:val="HTMLPreformatted"/>
         <w:numPr>
           <w:ilvl w:val="0"/>
-          <w:numId w:val="6"/>
+          <w:numId w:val="12"/>
         </w:numPr>
         <w:pBdr>
           <w:top w:val="single" w:sz="6" w:space="2" w:color="888888"/>
@@ -10838,19 +10690,19 @@
           <w:tab w:val="clear" w:pos="720"/>
         </w:tabs>
         <w:spacing w:before="100" w:beforeAutospacing="1" w:after="100" w:afterAutospacing="1"/>
-        <w:divId w:val="967662622"/>
-        <w:rPr>
-          <w:rFonts w:ascii="Consolas" w:hAnsi="Consolas" w:cs="Consolas"/>
-          <w:sz w:val="16"/>
-          <w:szCs w:val="16"/>
-        </w:rPr>
-      </w:pPr>
-      <w:r>
-        <w:rPr>
-          <w:rFonts w:ascii="Consolas" w:hAnsi="Consolas" w:cs="Consolas"/>
-          <w:color w:val="000000"/>
-          <w:sz w:val="16"/>
-          <w:szCs w:val="16"/>
+        <w:divId w:val="488910121"/>
+        <w:rPr>
+          <w:rFonts w:ascii="Consolas" w:hAnsi="Consolas" w:cs="Consolas"/>
+          <w:sz w:val="17"/>
+          <w:szCs w:val="17"/>
+        </w:rPr>
+      </w:pPr>
+      <w:r>
+        <w:rPr>
+          <w:rFonts w:ascii="Consolas" w:hAnsi="Consolas" w:cs="Consolas"/>
+          <w:color w:val="000000"/>
+          <w:sz w:val="17"/>
+          <w:szCs w:val="17"/>
         </w:rPr>
         <w:t> </w:t>
       </w:r>
@@ -10860,7 +10712,7 @@
         <w:pStyle w:val="HTMLPreformatted"/>
         <w:numPr>
           <w:ilvl w:val="0"/>
-          <w:numId w:val="6"/>
+          <w:numId w:val="12"/>
         </w:numPr>
         <w:pBdr>
           <w:top w:val="single" w:sz="6" w:space="2" w:color="888888"/>
@@ -10872,28 +10724,28 @@
           <w:tab w:val="clear" w:pos="720"/>
         </w:tabs>
         <w:spacing w:before="100" w:beforeAutospacing="1" w:after="100" w:afterAutospacing="1"/>
-        <w:divId w:val="967662622"/>
-        <w:rPr>
-          <w:rFonts w:ascii="Consolas" w:hAnsi="Consolas" w:cs="Consolas"/>
-          <w:sz w:val="16"/>
-          <w:szCs w:val="16"/>
-        </w:rPr>
-      </w:pPr>
-      <w:r>
-        <w:rPr>
-          <w:rFonts w:ascii="Consolas" w:hAnsi="Consolas" w:cs="Consolas"/>
-          <w:color w:val="000000"/>
-          <w:sz w:val="16"/>
-          <w:szCs w:val="16"/>
-        </w:rPr>
-        <w:t xml:space="preserve">H5to1 </w:t>
-      </w:r>
-      <w:r>
-        <w:rPr>
-          <w:rFonts w:ascii="Consolas" w:hAnsi="Consolas" w:cs="Consolas"/>
-          <w:color w:val="666600"/>
-          <w:sz w:val="16"/>
-          <w:szCs w:val="16"/>
+        <w:divId w:val="488910121"/>
+        <w:rPr>
+          <w:rFonts w:ascii="Consolas" w:hAnsi="Consolas" w:cs="Consolas"/>
+          <w:sz w:val="17"/>
+          <w:szCs w:val="17"/>
+        </w:rPr>
+      </w:pPr>
+      <w:r>
+        <w:rPr>
+          <w:rFonts w:ascii="Consolas" w:hAnsi="Consolas" w:cs="Consolas"/>
+          <w:color w:val="000000"/>
+          <w:sz w:val="17"/>
+          <w:szCs w:val="17"/>
+        </w:rPr>
+        <w:t xml:space="preserve">H1to5 </w:t>
+      </w:r>
+      <w:r>
+        <w:rPr>
+          <w:rFonts w:ascii="Consolas" w:hAnsi="Consolas" w:cs="Consolas"/>
+          <w:color w:val="666600"/>
+          <w:sz w:val="17"/>
+          <w:szCs w:val="17"/>
         </w:rPr>
         <w:t>=</w:t>
       </w:r>
@@ -10901,8 +10753,8 @@
         <w:rPr>
           <w:rFonts w:ascii="Consolas" w:hAnsi="Consolas" w:cs="Consolas"/>
           <w:color w:val="000000"/>
-          <w:sz w:val="16"/>
-          <w:szCs w:val="16"/>
+          <w:sz w:val="17"/>
+          <w:szCs w:val="17"/>
         </w:rPr>
         <w:t xml:space="preserve"> </w:t>
       </w:r>
@@ -10911,36 +10763,36 @@
         <w:rPr>
           <w:rFonts w:ascii="Consolas" w:hAnsi="Consolas" w:cs="Consolas"/>
           <w:color w:val="000000"/>
-          <w:sz w:val="16"/>
-          <w:szCs w:val="16"/>
-        </w:rPr>
-        <w:t>H_db_inv</w:t>
+          <w:sz w:val="17"/>
+          <w:szCs w:val="17"/>
+        </w:rPr>
+        <w:t>H_db</w:t>
       </w:r>
       <w:proofErr w:type="spellEnd"/>
       <w:r>
         <w:rPr>
           <w:rFonts w:ascii="Consolas" w:hAnsi="Consolas" w:cs="Consolas"/>
           <w:color w:val="666600"/>
-          <w:sz w:val="16"/>
-          <w:szCs w:val="16"/>
-        </w:rPr>
-        <w:t>[-</w:t>
+          <w:sz w:val="17"/>
+          <w:szCs w:val="17"/>
+        </w:rPr>
+        <w:t>[</w:t>
       </w:r>
       <w:r>
         <w:rPr>
           <w:rFonts w:ascii="Consolas" w:hAnsi="Consolas" w:cs="Consolas"/>
           <w:color w:val="006666"/>
-          <w:sz w:val="16"/>
-          <w:szCs w:val="16"/>
-        </w:rPr>
-        <w:t>1</w:t>
-      </w:r>
-      <w:r>
-        <w:rPr>
-          <w:rFonts w:ascii="Consolas" w:hAnsi="Consolas" w:cs="Consolas"/>
-          <w:color w:val="666600"/>
-          <w:sz w:val="16"/>
-          <w:szCs w:val="16"/>
+          <w:sz w:val="17"/>
+          <w:szCs w:val="17"/>
+        </w:rPr>
+        <w:t>0</w:t>
+      </w:r>
+      <w:r>
+        <w:rPr>
+          <w:rFonts w:ascii="Consolas" w:hAnsi="Consolas" w:cs="Consolas"/>
+          <w:color w:val="666600"/>
+          <w:sz w:val="17"/>
+          <w:szCs w:val="17"/>
         </w:rPr>
         <w:t>]</w:t>
       </w:r>
@@ -10950,7 +10802,7 @@
         <w:pStyle w:val="HTMLPreformatted"/>
         <w:numPr>
           <w:ilvl w:val="0"/>
-          <w:numId w:val="6"/>
+          <w:numId w:val="12"/>
         </w:numPr>
         <w:pBdr>
           <w:top w:val="single" w:sz="6" w:space="2" w:color="888888"/>
@@ -10962,19 +10814,19 @@
           <w:tab w:val="clear" w:pos="720"/>
         </w:tabs>
         <w:spacing w:before="100" w:beforeAutospacing="1" w:after="100" w:afterAutospacing="1"/>
-        <w:divId w:val="967662622"/>
-        <w:rPr>
-          <w:rFonts w:ascii="Consolas" w:hAnsi="Consolas" w:cs="Consolas"/>
-          <w:sz w:val="16"/>
-          <w:szCs w:val="16"/>
-        </w:rPr>
-      </w:pPr>
-      <w:r>
-        <w:rPr>
-          <w:rFonts w:ascii="Consolas" w:hAnsi="Consolas" w:cs="Consolas"/>
-          <w:color w:val="000000"/>
-          <w:sz w:val="16"/>
-          <w:szCs w:val="16"/>
+        <w:divId w:val="488910121"/>
+        <w:rPr>
+          <w:rFonts w:ascii="Consolas" w:hAnsi="Consolas" w:cs="Consolas"/>
+          <w:sz w:val="17"/>
+          <w:szCs w:val="17"/>
+        </w:rPr>
+      </w:pPr>
+      <w:r>
+        <w:rPr>
+          <w:rFonts w:ascii="Consolas" w:hAnsi="Consolas" w:cs="Consolas"/>
+          <w:color w:val="000000"/>
+          <w:sz w:val="17"/>
+          <w:szCs w:val="17"/>
         </w:rPr>
         <w:t> </w:t>
       </w:r>
@@ -10984,7 +10836,7 @@
         <w:pStyle w:val="HTMLPreformatted"/>
         <w:numPr>
           <w:ilvl w:val="0"/>
-          <w:numId w:val="6"/>
+          <w:numId w:val="12"/>
         </w:numPr>
         <w:pBdr>
           <w:top w:val="single" w:sz="6" w:space="2" w:color="888888"/>
@@ -10996,19 +10848,19 @@
           <w:tab w:val="clear" w:pos="720"/>
         </w:tabs>
         <w:spacing w:before="100" w:beforeAutospacing="1" w:after="100" w:afterAutospacing="1"/>
-        <w:divId w:val="967662622"/>
-        <w:rPr>
-          <w:rFonts w:ascii="Consolas" w:hAnsi="Consolas" w:cs="Consolas"/>
-          <w:sz w:val="16"/>
-          <w:szCs w:val="16"/>
+        <w:divId w:val="488910121"/>
+        <w:rPr>
+          <w:rFonts w:ascii="Consolas" w:hAnsi="Consolas" w:cs="Consolas"/>
+          <w:sz w:val="17"/>
+          <w:szCs w:val="17"/>
         </w:rPr>
       </w:pPr>
       <w:r>
         <w:rPr>
           <w:rFonts w:ascii="Consolas" w:hAnsi="Consolas" w:cs="Consolas"/>
           <w:color w:val="000088"/>
-          <w:sz w:val="16"/>
-          <w:szCs w:val="16"/>
+          <w:sz w:val="17"/>
+          <w:szCs w:val="17"/>
         </w:rPr>
         <w:t>for</w:t>
       </w:r>
@@ -11016,8 +10868,8 @@
         <w:rPr>
           <w:rFonts w:ascii="Consolas" w:hAnsi="Consolas" w:cs="Consolas"/>
           <w:color w:val="000000"/>
-          <w:sz w:val="16"/>
-          <w:szCs w:val="16"/>
+          <w:sz w:val="17"/>
+          <w:szCs w:val="17"/>
         </w:rPr>
         <w:t xml:space="preserve"> </w:t>
       </w:r>
@@ -11026,8 +10878,8 @@
         <w:rPr>
           <w:rFonts w:ascii="Consolas" w:hAnsi="Consolas" w:cs="Consolas"/>
           <w:color w:val="000000"/>
-          <w:sz w:val="16"/>
-          <w:szCs w:val="16"/>
+          <w:sz w:val="17"/>
+          <w:szCs w:val="17"/>
         </w:rPr>
         <w:t>i</w:t>
       </w:r>
@@ -11036,8 +10888,8 @@
         <w:rPr>
           <w:rFonts w:ascii="Consolas" w:hAnsi="Consolas" w:cs="Consolas"/>
           <w:color w:val="000000"/>
-          <w:sz w:val="16"/>
-          <w:szCs w:val="16"/>
+          <w:sz w:val="17"/>
+          <w:szCs w:val="17"/>
         </w:rPr>
         <w:t xml:space="preserve"> </w:t>
       </w:r>
@@ -11045,8 +10897,8 @@
         <w:rPr>
           <w:rFonts w:ascii="Consolas" w:hAnsi="Consolas" w:cs="Consolas"/>
           <w:color w:val="000088"/>
-          <w:sz w:val="16"/>
-          <w:szCs w:val="16"/>
+          <w:sz w:val="17"/>
+          <w:szCs w:val="17"/>
         </w:rPr>
         <w:t>in</w:t>
       </w:r>
@@ -11054,8 +10906,8 @@
         <w:rPr>
           <w:rFonts w:ascii="Consolas" w:hAnsi="Consolas" w:cs="Consolas"/>
           <w:color w:val="000000"/>
-          <w:sz w:val="16"/>
-          <w:szCs w:val="16"/>
+          <w:sz w:val="17"/>
+          <w:szCs w:val="17"/>
         </w:rPr>
         <w:t xml:space="preserve"> range</w:t>
       </w:r>
@@ -11063,18 +10915,45 @@
         <w:rPr>
           <w:rFonts w:ascii="Consolas" w:hAnsi="Consolas" w:cs="Consolas"/>
           <w:color w:val="666600"/>
-          <w:sz w:val="16"/>
-          <w:szCs w:val="16"/>
+          <w:sz w:val="17"/>
+          <w:szCs w:val="17"/>
         </w:rPr>
         <w:t>(</w:t>
       </w:r>
+      <w:r>
+        <w:rPr>
+          <w:rFonts w:ascii="Consolas" w:hAnsi="Consolas" w:cs="Consolas"/>
+          <w:color w:val="006666"/>
+          <w:sz w:val="17"/>
+          <w:szCs w:val="17"/>
+        </w:rPr>
+        <w:t>1</w:t>
+      </w:r>
+      <w:r>
+        <w:rPr>
+          <w:rFonts w:ascii="Consolas" w:hAnsi="Consolas" w:cs="Consolas"/>
+          <w:color w:val="666600"/>
+          <w:sz w:val="17"/>
+          <w:szCs w:val="17"/>
+        </w:rPr>
+        <w:t>,</w:t>
+      </w:r>
+      <w:r>
+        <w:rPr>
+          <w:rFonts w:ascii="Consolas" w:hAnsi="Consolas" w:cs="Consolas"/>
+          <w:color w:val="000000"/>
+          <w:sz w:val="17"/>
+          <w:szCs w:val="17"/>
+        </w:rPr>
+        <w:t xml:space="preserve"> </w:t>
+      </w:r>
       <w:proofErr w:type="spellStart"/>
       <w:r>
         <w:rPr>
           <w:rFonts w:ascii="Consolas" w:hAnsi="Consolas" w:cs="Consolas"/>
           <w:color w:val="000000"/>
-          <w:sz w:val="16"/>
-          <w:szCs w:val="16"/>
+          <w:sz w:val="17"/>
+          <w:szCs w:val="17"/>
         </w:rPr>
         <w:t>len</w:t>
       </w:r>
@@ -11083,8 +10962,8 @@
         <w:rPr>
           <w:rFonts w:ascii="Consolas" w:hAnsi="Consolas" w:cs="Consolas"/>
           <w:color w:val="666600"/>
-          <w:sz w:val="16"/>
-          <w:szCs w:val="16"/>
+          <w:sz w:val="17"/>
+          <w:szCs w:val="17"/>
         </w:rPr>
         <w:t>(</w:t>
       </w:r>
@@ -11093,110 +10972,20 @@
         <w:rPr>
           <w:rFonts w:ascii="Consolas" w:hAnsi="Consolas" w:cs="Consolas"/>
           <w:color w:val="000000"/>
-          <w:sz w:val="16"/>
-          <w:szCs w:val="16"/>
-        </w:rPr>
-        <w:t>H_db_inv</w:t>
+          <w:sz w:val="17"/>
+          <w:szCs w:val="17"/>
+        </w:rPr>
+        <w:t>H_db</w:t>
       </w:r>
       <w:proofErr w:type="spellEnd"/>
       <w:r>
         <w:rPr>
           <w:rFonts w:ascii="Consolas" w:hAnsi="Consolas" w:cs="Consolas"/>
           <w:color w:val="666600"/>
-          <w:sz w:val="16"/>
-          <w:szCs w:val="16"/>
-        </w:rPr>
-        <w:t>)-</w:t>
-      </w:r>
-      <w:r>
-        <w:rPr>
-          <w:rFonts w:ascii="Consolas" w:hAnsi="Consolas" w:cs="Consolas"/>
-          <w:color w:val="006666"/>
-          <w:sz w:val="16"/>
-          <w:szCs w:val="16"/>
-        </w:rPr>
-        <w:t>2</w:t>
-      </w:r>
-      <w:r>
-        <w:rPr>
-          <w:rFonts w:ascii="Consolas" w:hAnsi="Consolas" w:cs="Consolas"/>
-          <w:color w:val="666600"/>
-          <w:sz w:val="16"/>
-          <w:szCs w:val="16"/>
-        </w:rPr>
-        <w:t>,</w:t>
-      </w:r>
-      <w:r>
-        <w:rPr>
-          <w:rFonts w:ascii="Consolas" w:hAnsi="Consolas" w:cs="Consolas"/>
-          <w:color w:val="000000"/>
-          <w:sz w:val="16"/>
-          <w:szCs w:val="16"/>
-        </w:rPr>
-        <w:t xml:space="preserve"> </w:t>
-      </w:r>
-      <w:r>
-        <w:rPr>
-          <w:rFonts w:ascii="Consolas" w:hAnsi="Consolas" w:cs="Consolas"/>
-          <w:color w:val="666600"/>
-          <w:sz w:val="16"/>
-          <w:szCs w:val="16"/>
-        </w:rPr>
-        <w:t>-</w:t>
-      </w:r>
-      <w:r>
-        <w:rPr>
-          <w:rFonts w:ascii="Consolas" w:hAnsi="Consolas" w:cs="Consolas"/>
-          <w:color w:val="006666"/>
-          <w:sz w:val="16"/>
-          <w:szCs w:val="16"/>
-        </w:rPr>
-        <w:t>1</w:t>
-      </w:r>
-      <w:r>
-        <w:rPr>
-          <w:rFonts w:ascii="Consolas" w:hAnsi="Consolas" w:cs="Consolas"/>
-          <w:color w:val="666600"/>
-          <w:sz w:val="16"/>
-          <w:szCs w:val="16"/>
-        </w:rPr>
-        <w:t>,</w:t>
-      </w:r>
-      <w:r>
-        <w:rPr>
-          <w:rFonts w:ascii="Consolas" w:hAnsi="Consolas" w:cs="Consolas"/>
-          <w:color w:val="000000"/>
-          <w:sz w:val="16"/>
-          <w:szCs w:val="16"/>
-        </w:rPr>
-        <w:t xml:space="preserve"> </w:t>
-      </w:r>
-      <w:r>
-        <w:rPr>
-          <w:rFonts w:ascii="Consolas" w:hAnsi="Consolas" w:cs="Consolas"/>
-          <w:color w:val="666600"/>
-          <w:sz w:val="16"/>
-          <w:szCs w:val="16"/>
-        </w:rPr>
-        <w:t>-</w:t>
-      </w:r>
-      <w:r>
-        <w:rPr>
-          <w:rFonts w:ascii="Consolas" w:hAnsi="Consolas" w:cs="Consolas"/>
-          <w:color w:val="006666"/>
-          <w:sz w:val="16"/>
-          <w:szCs w:val="16"/>
-        </w:rPr>
-        <w:t>1</w:t>
-      </w:r>
-      <w:r>
-        <w:rPr>
-          <w:rFonts w:ascii="Consolas" w:hAnsi="Consolas" w:cs="Consolas"/>
-          <w:color w:val="666600"/>
-          <w:sz w:val="16"/>
-          <w:szCs w:val="16"/>
-        </w:rPr>
-        <w:t>):</w:t>
+          <w:sz w:val="17"/>
+          <w:szCs w:val="17"/>
+        </w:rPr>
+        <w:t>)):</w:t>
       </w:r>
     </w:p>
     <w:p>
@@ -11204,7 +10993,7 @@
         <w:pStyle w:val="HTMLPreformatted"/>
         <w:numPr>
           <w:ilvl w:val="0"/>
-          <w:numId w:val="6"/>
+          <w:numId w:val="12"/>
         </w:numPr>
         <w:pBdr>
           <w:top w:val="single" w:sz="6" w:space="2" w:color="888888"/>
@@ -11216,28 +11005,28 @@
           <w:tab w:val="clear" w:pos="720"/>
         </w:tabs>
         <w:spacing w:before="100" w:beforeAutospacing="1" w:after="100" w:afterAutospacing="1"/>
-        <w:divId w:val="967662622"/>
-        <w:rPr>
-          <w:rFonts w:ascii="Consolas" w:hAnsi="Consolas" w:cs="Consolas"/>
-          <w:sz w:val="16"/>
-          <w:szCs w:val="16"/>
-        </w:rPr>
-      </w:pPr>
-      <w:r>
-        <w:rPr>
-          <w:rFonts w:ascii="Consolas" w:hAnsi="Consolas" w:cs="Consolas"/>
-          <w:color w:val="000000"/>
-          <w:sz w:val="16"/>
-          <w:szCs w:val="16"/>
-        </w:rPr>
-        <w:t xml:space="preserve">    H5to1 </w:t>
-      </w:r>
-      <w:r>
-        <w:rPr>
-          <w:rFonts w:ascii="Consolas" w:hAnsi="Consolas" w:cs="Consolas"/>
-          <w:color w:val="666600"/>
-          <w:sz w:val="16"/>
-          <w:szCs w:val="16"/>
+        <w:divId w:val="488910121"/>
+        <w:rPr>
+          <w:rFonts w:ascii="Consolas" w:hAnsi="Consolas" w:cs="Consolas"/>
+          <w:sz w:val="17"/>
+          <w:szCs w:val="17"/>
+        </w:rPr>
+      </w:pPr>
+      <w:r>
+        <w:rPr>
+          <w:rFonts w:ascii="Consolas" w:hAnsi="Consolas" w:cs="Consolas"/>
+          <w:color w:val="000000"/>
+          <w:sz w:val="17"/>
+          <w:szCs w:val="17"/>
+        </w:rPr>
+        <w:t xml:space="preserve">    H1to5 </w:t>
+      </w:r>
+      <w:r>
+        <w:rPr>
+          <w:rFonts w:ascii="Consolas" w:hAnsi="Consolas" w:cs="Consolas"/>
+          <w:color w:val="666600"/>
+          <w:sz w:val="17"/>
+          <w:szCs w:val="17"/>
         </w:rPr>
         <w:t>=</w:t>
       </w:r>
@@ -11245,8 +11034,8 @@
         <w:rPr>
           <w:rFonts w:ascii="Consolas" w:hAnsi="Consolas" w:cs="Consolas"/>
           <w:color w:val="000000"/>
-          <w:sz w:val="16"/>
-          <w:szCs w:val="16"/>
+          <w:sz w:val="17"/>
+          <w:szCs w:val="17"/>
         </w:rPr>
         <w:t xml:space="preserve"> </w:t>
       </w:r>
@@ -11255,18 +11044,18 @@
         <w:rPr>
           <w:rFonts w:ascii="Consolas" w:hAnsi="Consolas" w:cs="Consolas"/>
           <w:color w:val="000000"/>
-          <w:sz w:val="16"/>
-          <w:szCs w:val="16"/>
-        </w:rPr>
-        <w:t>H_db_inv</w:t>
+          <w:sz w:val="17"/>
+          <w:szCs w:val="17"/>
+        </w:rPr>
+        <w:t>H_db</w:t>
       </w:r>
       <w:proofErr w:type="spellEnd"/>
       <w:r>
         <w:rPr>
           <w:rFonts w:ascii="Consolas" w:hAnsi="Consolas" w:cs="Consolas"/>
           <w:color w:val="666600"/>
-          <w:sz w:val="16"/>
-          <w:szCs w:val="16"/>
+          <w:sz w:val="17"/>
+          <w:szCs w:val="17"/>
         </w:rPr>
         <w:t>[</w:t>
       </w:r>
@@ -11275,8 +11064,8 @@
         <w:rPr>
           <w:rFonts w:ascii="Consolas" w:hAnsi="Consolas" w:cs="Consolas"/>
           <w:color w:val="000000"/>
-          <w:sz w:val="16"/>
-          <w:szCs w:val="16"/>
+          <w:sz w:val="17"/>
+          <w:szCs w:val="17"/>
         </w:rPr>
         <w:t>i</w:t>
       </w:r>
@@ -11285,8 +11074,8 @@
         <w:rPr>
           <w:rFonts w:ascii="Consolas" w:hAnsi="Consolas" w:cs="Consolas"/>
           <w:color w:val="666600"/>
-          <w:sz w:val="16"/>
-          <w:szCs w:val="16"/>
+          <w:sz w:val="17"/>
+          <w:szCs w:val="17"/>
         </w:rPr>
         <w:t>]</w:t>
       </w:r>
@@ -11294,8 +11083,8 @@
         <w:rPr>
           <w:rFonts w:ascii="Consolas" w:hAnsi="Consolas" w:cs="Consolas"/>
           <w:color w:val="000000"/>
-          <w:sz w:val="16"/>
-          <w:szCs w:val="16"/>
+          <w:sz w:val="17"/>
+          <w:szCs w:val="17"/>
         </w:rPr>
         <w:t xml:space="preserve"> </w:t>
       </w:r>
@@ -11303,8 +11092,8 @@
         <w:rPr>
           <w:rFonts w:ascii="Consolas" w:hAnsi="Consolas" w:cs="Consolas"/>
           <w:color w:val="666600"/>
-          <w:sz w:val="16"/>
-          <w:szCs w:val="16"/>
+          <w:sz w:val="17"/>
+          <w:szCs w:val="17"/>
         </w:rPr>
         <w:t>@</w:t>
       </w:r>
@@ -11312,34 +11101,17 @@
         <w:rPr>
           <w:rFonts w:ascii="Consolas" w:hAnsi="Consolas" w:cs="Consolas"/>
           <w:color w:val="000000"/>
-          <w:sz w:val="16"/>
-          <w:szCs w:val="16"/>
-        </w:rPr>
-        <w:t xml:space="preserve"> H5to1</w:t>
-      </w:r>
-    </w:p>
-    <w:p>
-      <w:pPr>
-        <w:pStyle w:val="HTMLPreformatted"/>
-        <w:numPr>
-          <w:ilvl w:val="0"/>
-          <w:numId w:val="6"/>
-        </w:numPr>
-        <w:pBdr>
-          <w:top w:val="single" w:sz="6" w:space="2" w:color="888888"/>
-          <w:left w:val="single" w:sz="6" w:space="2" w:color="888888"/>
-          <w:bottom w:val="single" w:sz="6" w:space="2" w:color="888888"/>
-          <w:right w:val="single" w:sz="6" w:space="2" w:color="888888"/>
-        </w:pBdr>
-        <w:tabs>
-          <w:tab w:val="clear" w:pos="720"/>
-        </w:tabs>
-        <w:spacing w:before="100" w:beforeAutospacing="1" w:after="100" w:afterAutospacing="1"/>
-        <w:divId w:val="967662622"/>
-        <w:rPr>
-          <w:rFonts w:ascii="Consolas" w:hAnsi="Consolas" w:cs="Consolas"/>
-          <w:sz w:val="16"/>
-          <w:szCs w:val="16"/>
+          <w:sz w:val="17"/>
+          <w:szCs w:val="17"/>
+        </w:rPr>
+        <w:t xml:space="preserve"> H1to5</w:t>
+      </w:r>
+    </w:p>
+    <w:p>
+      <w:pPr>
+        <w:rPr>
+          <w:sz w:val="22"/>
+          <w:szCs w:val="22"/>
         </w:rPr>
       </w:pPr>
       <w:r>
@@ -11366,16 +11138,16 @@
           <w:szCs w:val="22"/>
         </w:rPr>
         <w:drawing>
-          <wp:anchor distT="0" distB="0" distL="114300" distR="114300" simplePos="0" relativeHeight="251663360" behindDoc="0" locked="0" layoutInCell="1" allowOverlap="1" wp14:anchorId="5F53445E" wp14:editId="02017264">
+          <wp:anchor distT="0" distB="0" distL="114300" distR="114300" simplePos="0" relativeHeight="251663360" behindDoc="0" locked="0" layoutInCell="1" allowOverlap="1" wp14:anchorId="5F53445E" wp14:editId="159A4CFE">
             <wp:simplePos x="0" y="0"/>
             <wp:positionH relativeFrom="margin">
               <wp:align>center</wp:align>
             </wp:positionH>
             <wp:positionV relativeFrom="paragraph">
-              <wp:posOffset>314636</wp:posOffset>
+              <wp:posOffset>386093</wp:posOffset>
             </wp:positionV>
-            <wp:extent cx="3008630" cy="1971675"/>
-            <wp:effectExtent l="12700" t="12700" r="13970" b="9525"/>
+            <wp:extent cx="2447925" cy="2407285"/>
+            <wp:effectExtent l="12700" t="12700" r="15875" b="18415"/>
             <wp:wrapTopAndBottom/>
             <wp:docPr id="15" name="Picture 15"/>
             <wp:cNvGraphicFramePr>
@@ -11403,7 +11175,7 @@
                   <pic:spPr>
                     <a:xfrm>
                       <a:off x="0" y="0"/>
-                      <a:ext cx="3008630" cy="1971675"/>
+                      <a:ext cx="2447925" cy="2407285"/>
                     </a:xfrm>
                     <a:prstGeom prst="rect">
                       <a:avLst/>
@@ -11498,6 +11270,11 @@
         <w:docPartUnique/>
       </w:docPartObj>
     </w:sdtPr>
+    <w:sdtEndPr>
+      <w:rPr>
+        <w:rStyle w:val="PageNumber"/>
+      </w:rPr>
+    </w:sdtEndPr>
     <w:sdtContent>
       <w:p>
         <w:pPr>
@@ -11539,6 +11316,11 @@
         <w:docPartUnique/>
       </w:docPartObj>
     </w:sdtPr>
+    <w:sdtEndPr>
+      <w:rPr>
+        <w:rStyle w:val="PageNumber"/>
+      </w:rPr>
+    </w:sdtEndPr>
     <w:sdtContent>
       <w:p>
         <w:pPr>
@@ -11581,6 +11363,11 @@
         <w:docPartUnique/>
       </w:docPartObj>
     </w:sdtPr>
+    <w:sdtEndPr>
+      <w:rPr>
+        <w:rStyle w:val="PageNumber"/>
+      </w:rPr>
+    </w:sdtEndPr>
     <w:sdtContent>
       <w:p>
         <w:pPr>
@@ -11634,6 +11421,11 @@
         <w:docPartUnique/>
       </w:docPartObj>
     </w:sdtPr>
+    <w:sdtEndPr>
+      <w:rPr>
+        <w:rStyle w:val="PageNumber"/>
+      </w:rPr>
+    </w:sdtEndPr>
     <w:sdtContent>
       <w:p>
         <w:pPr>
@@ -12366,7 +12158,7 @@
   <w:abstractNum w:abstractNumId="6" w15:restartNumberingAfterBreak="0">
     <w:nsid w:val="4A7A639E"/>
     <w:multiLevelType w:val="hybridMultilevel"/>
-    <w:tmpl w:val="C76C19BE"/>
+    <w:tmpl w:val="D0B2C6FA"/>
     <w:lvl w:ilvl="0" w:tplc="08090001">
       <w:start w:val="1"/>
       <w:numFmt w:val="bullet"/>
@@ -12792,6 +12584,111 @@
     </w:lvl>
   </w:abstractNum>
   <w:abstractNum w:abstractNumId="10" w15:restartNumberingAfterBreak="0">
+    <w:nsid w:val="5E8133E3"/>
+    <w:multiLevelType w:val="multilevel"/>
+    <w:tmpl w:val="B4EAF50C"/>
+    <w:lvl w:ilvl="0">
+      <w:start w:val="1"/>
+      <w:numFmt w:val="decimal"/>
+      <w:lvlText w:val="%1."/>
+      <w:lvlJc w:val="left"/>
+      <w:pPr>
+        <w:tabs>
+          <w:tab w:val="num" w:pos="720"/>
+        </w:tabs>
+        <w:ind w:left="720" w:hanging="360"/>
+      </w:pPr>
+    </w:lvl>
+    <w:lvl w:ilvl="1" w:tentative="1">
+      <w:numFmt w:val="decimal"/>
+      <w:lvlText w:val="%2."/>
+      <w:lvlJc w:val="left"/>
+      <w:pPr>
+        <w:tabs>
+          <w:tab w:val="num" w:pos="1440"/>
+        </w:tabs>
+        <w:ind w:left="1440" w:hanging="360"/>
+      </w:pPr>
+    </w:lvl>
+    <w:lvl w:ilvl="2" w:tentative="1">
+      <w:numFmt w:val="decimal"/>
+      <w:lvlText w:val="%3."/>
+      <w:lvlJc w:val="left"/>
+      <w:pPr>
+        <w:tabs>
+          <w:tab w:val="num" w:pos="2160"/>
+        </w:tabs>
+        <w:ind w:left="2160" w:hanging="360"/>
+      </w:pPr>
+    </w:lvl>
+    <w:lvl w:ilvl="3" w:tentative="1">
+      <w:numFmt w:val="decimal"/>
+      <w:lvlText w:val="%4."/>
+      <w:lvlJc w:val="left"/>
+      <w:pPr>
+        <w:tabs>
+          <w:tab w:val="num" w:pos="2880"/>
+        </w:tabs>
+        <w:ind w:left="2880" w:hanging="360"/>
+      </w:pPr>
+    </w:lvl>
+    <w:lvl w:ilvl="4" w:tentative="1">
+      <w:numFmt w:val="decimal"/>
+      <w:lvlText w:val="%5."/>
+      <w:lvlJc w:val="left"/>
+      <w:pPr>
+        <w:tabs>
+          <w:tab w:val="num" w:pos="3600"/>
+        </w:tabs>
+        <w:ind w:left="3600" w:hanging="360"/>
+      </w:pPr>
+    </w:lvl>
+    <w:lvl w:ilvl="5" w:tentative="1">
+      <w:numFmt w:val="decimal"/>
+      <w:lvlText w:val="%6."/>
+      <w:lvlJc w:val="left"/>
+      <w:pPr>
+        <w:tabs>
+          <w:tab w:val="num" w:pos="4320"/>
+        </w:tabs>
+        <w:ind w:left="4320" w:hanging="360"/>
+      </w:pPr>
+    </w:lvl>
+    <w:lvl w:ilvl="6" w:tentative="1">
+      <w:numFmt w:val="decimal"/>
+      <w:lvlText w:val="%7."/>
+      <w:lvlJc w:val="left"/>
+      <w:pPr>
+        <w:tabs>
+          <w:tab w:val="num" w:pos="5040"/>
+        </w:tabs>
+        <w:ind w:left="5040" w:hanging="360"/>
+      </w:pPr>
+    </w:lvl>
+    <w:lvl w:ilvl="7" w:tentative="1">
+      <w:numFmt w:val="decimal"/>
+      <w:lvlText w:val="%8."/>
+      <w:lvlJc w:val="left"/>
+      <w:pPr>
+        <w:tabs>
+          <w:tab w:val="num" w:pos="5760"/>
+        </w:tabs>
+        <w:ind w:left="5760" w:hanging="360"/>
+      </w:pPr>
+    </w:lvl>
+    <w:lvl w:ilvl="8" w:tentative="1">
+      <w:numFmt w:val="decimal"/>
+      <w:lvlText w:val="%9."/>
+      <w:lvlJc w:val="left"/>
+      <w:pPr>
+        <w:tabs>
+          <w:tab w:val="num" w:pos="6480"/>
+        </w:tabs>
+        <w:ind w:left="6480" w:hanging="360"/>
+      </w:pPr>
+    </w:lvl>
+  </w:abstractNum>
+  <w:abstractNum w:abstractNumId="11" w15:restartNumberingAfterBreak="0">
     <w:nsid w:val="69344D11"/>
     <w:multiLevelType w:val="hybridMultilevel"/>
     <w:tmpl w:val="DBC47122"/>
@@ -12915,7 +12812,7 @@
     <w:abstractNumId w:val="5"/>
   </w:num>
   <w:num w:numId="4" w16cid:durableId="302198322">
-    <w:abstractNumId w:val="10"/>
+    <w:abstractNumId w:val="11"/>
   </w:num>
   <w:num w:numId="5" w16cid:durableId="2066759996">
     <w:abstractNumId w:val="6"/>
@@ -12937,6 +12834,9 @@
   </w:num>
   <w:num w:numId="11" w16cid:durableId="1018115499">
     <w:abstractNumId w:val="2"/>
+  </w:num>
+  <w:num w:numId="12" w16cid:durableId="1655062938">
+    <w:abstractNumId w:val="10"/>
   </w:num>
 </w:numbering>
 </file>

</xml_diff>